<commit_message>
sorted out wanna make an app for ppl who are prepareing road test class 5
</commit_message>
<xml_diff>
--- a/driving.docx
+++ b/driving.docx
@@ -134,8 +134,21 @@
           <w:numId w:val="4"/>
         </w:numPr>
       </w:pPr>
-      <w:r>
-        <w:t xml:space="preserve">when ppl on the car stopping along the side, slow down and pass through; when there is incoming car from the other direction, stop and wait. </w:t>
+      <w:proofErr w:type="gramStart"/>
+      <w:r>
+        <w:t>when</w:t>
+      </w:r>
+      <w:proofErr w:type="gramEnd"/>
+      <w:r>
+        <w:t xml:space="preserve"> </w:t>
+      </w:r>
+      <w:proofErr w:type="spellStart"/>
+      <w:r>
+        <w:t>ppl</w:t>
+      </w:r>
+      <w:proofErr w:type="spellEnd"/>
+      <w:r>
+        <w:t xml:space="preserve"> on the car stopping along the side, slow down and pass through; when there is incoming car from the other direction, stop and wait. </w:t>
       </w:r>
     </w:p>
     <w:p>
@@ -146,8 +159,19 @@
           <w:numId w:val="3"/>
         </w:numPr>
       </w:pPr>
-      <w:r>
-        <w:t>do not signal left and change lane, last resort</w:t>
+      <w:proofErr w:type="gramStart"/>
+      <w:r>
+        <w:t>do</w:t>
+      </w:r>
+      <w:proofErr w:type="gramEnd"/>
+      <w:r>
+        <w:t xml:space="preserve"> n</w:t>
+      </w:r>
+      <w:r>
+        <w:t xml:space="preserve">ot signal left and change lane unless that is the </w:t>
+      </w:r>
+      <w:r>
+        <w:t>last resort</w:t>
       </w:r>
     </w:p>
     <w:p>
@@ -158,8 +182,19 @@
           <w:numId w:val="3"/>
         </w:numPr>
       </w:pPr>
-      <w:r>
-        <w:t>parking area close to T&amp;T, a truck stopping a head, route left to pass it</w:t>
+      <w:proofErr w:type="gramStart"/>
+      <w:r>
+        <w:t>parking</w:t>
+      </w:r>
+      <w:proofErr w:type="gramEnd"/>
+      <w:r>
+        <w:t xml:space="preserve"> area c</w:t>
+      </w:r>
+      <w:r>
+        <w:t>lose to T&amp;T, a truck stopping a</w:t>
+      </w:r>
+      <w:r>
+        <w:t>head, route left to pass it</w:t>
       </w:r>
     </w:p>
     <w:p>
@@ -170,19 +205,40 @@
           <w:numId w:val="3"/>
         </w:numPr>
       </w:pPr>
-      <w:r>
-        <w:t>parking area in T&amp;T, while stop line, stop sign</w:t>
-      </w:r>
-    </w:p>
-    <w:p>
-      <w:r>
-        <w:t xml:space="preserve">             watch lights for pedestr</w:t>
+      <w:proofErr w:type="gramStart"/>
+      <w:r>
+        <w:t>parking</w:t>
+      </w:r>
+      <w:proofErr w:type="gramEnd"/>
+      <w:r>
+        <w:t xml:space="preserve"> area in T&amp;T, while stop line, stop sign</w:t>
+      </w:r>
+    </w:p>
+    <w:p>
+      <w:r>
+        <w:t xml:space="preserve">             </w:t>
+      </w:r>
+      <w:proofErr w:type="gramStart"/>
+      <w:r>
+        <w:t>watch</w:t>
+      </w:r>
+      <w:proofErr w:type="gramEnd"/>
+      <w:r>
+        <w:t xml:space="preserve"> lights for pedestr</w:t>
       </w:r>
       <w:r>
         <w:t>ian, when it is white or flashing</w:t>
       </w:r>
       <w:r>
-        <w:t xml:space="preserve"> red, their way. yield.</w:t>
+        <w:t xml:space="preserve"> red, their way. </w:t>
+      </w:r>
+      <w:proofErr w:type="gramStart"/>
+      <w:r>
+        <w:t>yield</w:t>
+      </w:r>
+      <w:proofErr w:type="gramEnd"/>
+      <w:r>
+        <w:t>.</w:t>
       </w:r>
       <w:r>
         <w:t xml:space="preserve"> </w:t>
@@ -193,7 +249,18 @@
     </w:p>
     <w:p>
       <w:r>
-        <w:t xml:space="preserve">             when it is steady red, they can't go.</w:t>
+        <w:t xml:space="preserve">             </w:t>
+      </w:r>
+      <w:proofErr w:type="gramStart"/>
+      <w:r>
+        <w:t>when</w:t>
+      </w:r>
+      <w:proofErr w:type="gramEnd"/>
+      <w:r>
+        <w:t xml:space="preserve"> it is steady red, they can't go.</w:t>
+      </w:r>
+      <w:r>
+        <w:t xml:space="preserve"> But if already in the middle, let him finish</w:t>
       </w:r>
     </w:p>
     <w:p>
@@ -204,8 +271,13 @@
           <w:numId w:val="3"/>
         </w:numPr>
       </w:pPr>
-      <w:r>
-        <w:t xml:space="preserve">stop sign, when the car on your right is turning left, wait until it finished. </w:t>
+      <w:proofErr w:type="gramStart"/>
+      <w:r>
+        <w:t>stop</w:t>
+      </w:r>
+      <w:proofErr w:type="gramEnd"/>
+      <w:r>
+        <w:t xml:space="preserve"> sign, when the car on your right is turning left, wait until it finished. </w:t>
       </w:r>
     </w:p>
     <w:p>
@@ -228,8 +300,13 @@
           <w:numId w:val="3"/>
         </w:numPr>
       </w:pPr>
-      <w:r>
-        <w:t>be swift when light turn to green</w:t>
+      <w:proofErr w:type="gramStart"/>
+      <w:r>
+        <w:t>be</w:t>
+      </w:r>
+      <w:proofErr w:type="gramEnd"/>
+      <w:r>
+        <w:t xml:space="preserve"> swift when light turn to green</w:t>
       </w:r>
     </w:p>
     <w:p>
@@ -240,11 +317,19 @@
           <w:numId w:val="3"/>
         </w:numPr>
       </w:pPr>
-      <w:r>
-        <w:rPr>
-          <w:rFonts w:ascii="Cambria" w:hAnsi="Cambria" w:cs="Cambria"/>
-        </w:rPr>
-        <w:t>do not block the intersection, intersection not including hidden driveways  to oil station or driving center</w:t>
+      <w:proofErr w:type="gramStart"/>
+      <w:r>
+        <w:rPr>
+          <w:rFonts w:ascii="Cambria" w:hAnsi="Cambria" w:cs="Cambria"/>
+        </w:rPr>
+        <w:t>do</w:t>
+      </w:r>
+      <w:proofErr w:type="gramEnd"/>
+      <w:r>
+        <w:rPr>
+          <w:rFonts w:ascii="Cambria" w:hAnsi="Cambria" w:cs="Cambria"/>
+        </w:rPr>
+        <w:t xml:space="preserve"> not block the intersection, intersection not including hidden driveways  to oil station or driving center</w:t>
       </w:r>
     </w:p>
     <w:p>
@@ -255,11 +340,47 @@
           <w:numId w:val="3"/>
         </w:numPr>
       </w:pPr>
-      <w:r>
-        <w:rPr>
-          <w:rFonts w:ascii="Cambria" w:hAnsi="Cambria" w:cs="Cambria"/>
-        </w:rPr>
-        <w:t>stop line not stop sign. for traffic light ahead. green no stop Michaud Crescent turn right to 203 after changing lane to left along the right white line</w:t>
+      <w:proofErr w:type="gramStart"/>
+      <w:r>
+        <w:rPr>
+          <w:rFonts w:ascii="Cambria" w:hAnsi="Cambria" w:cs="Cambria"/>
+        </w:rPr>
+        <w:t>stop</w:t>
+      </w:r>
+      <w:proofErr w:type="gramEnd"/>
+      <w:r>
+        <w:rPr>
+          <w:rFonts w:ascii="Cambria" w:hAnsi="Cambria" w:cs="Cambria"/>
+        </w:rPr>
+        <w:t xml:space="preserve"> line not stop sign. </w:t>
+      </w:r>
+      <w:proofErr w:type="gramStart"/>
+      <w:r>
+        <w:rPr>
+          <w:rFonts w:ascii="Cambria" w:hAnsi="Cambria" w:cs="Cambria"/>
+        </w:rPr>
+        <w:t>for</w:t>
+      </w:r>
+      <w:proofErr w:type="gramEnd"/>
+      <w:r>
+        <w:rPr>
+          <w:rFonts w:ascii="Cambria" w:hAnsi="Cambria" w:cs="Cambria"/>
+        </w:rPr>
+        <w:t xml:space="preserve"> traffic light ahead. </w:t>
+      </w:r>
+      <w:proofErr w:type="gramStart"/>
+      <w:r>
+        <w:rPr>
+          <w:rFonts w:ascii="Cambria" w:hAnsi="Cambria" w:cs="Cambria"/>
+        </w:rPr>
+        <w:t>green</w:t>
+      </w:r>
+      <w:proofErr w:type="gramEnd"/>
+      <w:r>
+        <w:rPr>
+          <w:rFonts w:ascii="Cambria" w:hAnsi="Cambria" w:cs="Cambria"/>
+        </w:rPr>
+        <w:t xml:space="preserve"> no stop Michaud Crescent turn right to 203 after changing lane to left along the right white line</w:t>
       </w:r>
     </w:p>
     <w:p>
@@ -270,11 +391,19 @@
           <w:numId w:val="3"/>
         </w:numPr>
       </w:pPr>
-      <w:r>
-        <w:rPr>
-          <w:rFonts w:ascii="Cambria" w:hAnsi="Cambria" w:cs="Cambria"/>
-        </w:rPr>
-        <w:t>highway, 50 when children on highway</w:t>
+      <w:proofErr w:type="gramStart"/>
+      <w:r>
+        <w:rPr>
+          <w:rFonts w:ascii="Cambria" w:hAnsi="Cambria" w:cs="Cambria"/>
+        </w:rPr>
+        <w:t>highway</w:t>
+      </w:r>
+      <w:proofErr w:type="gramEnd"/>
+      <w:r>
+        <w:rPr>
+          <w:rFonts w:ascii="Cambria" w:hAnsi="Cambria" w:cs="Cambria"/>
+        </w:rPr>
+        <w:t>, 50 when children on highway</w:t>
       </w:r>
     </w:p>
     <w:p>
@@ -285,11 +414,19 @@
           <w:numId w:val="3"/>
         </w:numPr>
       </w:pPr>
-      <w:r>
-        <w:rPr>
-          <w:rFonts w:ascii="Cambria" w:hAnsi="Cambria" w:cs="Cambria"/>
-        </w:rPr>
-        <w:t>in residential area, be ready on the brake in case of left, right turns</w:t>
+      <w:proofErr w:type="gramStart"/>
+      <w:r>
+        <w:rPr>
+          <w:rFonts w:ascii="Cambria" w:hAnsi="Cambria" w:cs="Cambria"/>
+        </w:rPr>
+        <w:t>in</w:t>
+      </w:r>
+      <w:proofErr w:type="gramEnd"/>
+      <w:r>
+        <w:rPr>
+          <w:rFonts w:ascii="Cambria" w:hAnsi="Cambria" w:cs="Cambria"/>
+        </w:rPr>
+        <w:t xml:space="preserve"> residential area, be ready on the brake in case of left, right turns</w:t>
       </w:r>
     </w:p>
     <w:p>
@@ -300,11 +437,19 @@
           <w:numId w:val="3"/>
         </w:numPr>
       </w:pPr>
-      <w:r>
-        <w:rPr>
-          <w:rFonts w:ascii="Cambria" w:hAnsi="Cambria" w:cs="Cambria"/>
-        </w:rPr>
-        <w:t>foot ready on brake when there are people along the parking side opening the door</w:t>
+      <w:proofErr w:type="gramStart"/>
+      <w:r>
+        <w:rPr>
+          <w:rFonts w:ascii="Cambria" w:hAnsi="Cambria" w:cs="Cambria"/>
+        </w:rPr>
+        <w:t>foot</w:t>
+      </w:r>
+      <w:proofErr w:type="gramEnd"/>
+      <w:r>
+        <w:rPr>
+          <w:rFonts w:ascii="Cambria" w:hAnsi="Cambria" w:cs="Cambria"/>
+        </w:rPr>
+        <w:t xml:space="preserve"> ready on brake when there are people along the parking side opening the door</w:t>
       </w:r>
     </w:p>
     <w:p>
@@ -322,11 +467,19 @@
           <w:rFonts w:ascii="Cambria" w:hAnsi="Cambria" w:cs="Cambria"/>
         </w:rPr>
       </w:pPr>
-      <w:r>
-        <w:rPr>
-          <w:rFonts w:ascii="Cambria" w:hAnsi="Cambria" w:cs="Cambria"/>
-        </w:rPr>
-        <w:t>when can not see the road ahead, stand for sharp turns, slow down</w:t>
+      <w:proofErr w:type="gramStart"/>
+      <w:r>
+        <w:rPr>
+          <w:rFonts w:ascii="Cambria" w:hAnsi="Cambria" w:cs="Cambria"/>
+        </w:rPr>
+        <w:t>when</w:t>
+      </w:r>
+      <w:proofErr w:type="gramEnd"/>
+      <w:r>
+        <w:rPr>
+          <w:rFonts w:ascii="Cambria" w:hAnsi="Cambria" w:cs="Cambria"/>
+        </w:rPr>
+        <w:t xml:space="preserve"> can not see the road ahead, stand for sharp turns, slow down</w:t>
       </w:r>
     </w:p>
     <w:p>
@@ -337,11 +490,19 @@
           <w:numId w:val="3"/>
         </w:numPr>
       </w:pPr>
-      <w:r>
-        <w:rPr>
-          <w:rFonts w:ascii="Cambria" w:hAnsi="Cambria" w:cs="Cambria"/>
-        </w:rPr>
-        <w:t>be cautious with the current lane, maybe for right turn only, see the right turn lane sign along the road too, examiner ask to go through</w:t>
+      <w:proofErr w:type="gramStart"/>
+      <w:r>
+        <w:rPr>
+          <w:rFonts w:ascii="Cambria" w:hAnsi="Cambria" w:cs="Cambria"/>
+        </w:rPr>
+        <w:t>be</w:t>
+      </w:r>
+      <w:proofErr w:type="gramEnd"/>
+      <w:r>
+        <w:rPr>
+          <w:rFonts w:ascii="Cambria" w:hAnsi="Cambria" w:cs="Cambria"/>
+        </w:rPr>
+        <w:t xml:space="preserve"> cautious with the current lane, maybe for right turn only, see the right turn lane sign along the road too, examiner ask to go through</w:t>
       </w:r>
     </w:p>
     <w:p>
@@ -352,11 +513,19 @@
           <w:numId w:val="3"/>
         </w:numPr>
       </w:pPr>
-      <w:r>
-        <w:rPr>
-          <w:rFonts w:ascii="Cambria" w:hAnsi="Cambria" w:cs="Cambria"/>
-        </w:rPr>
-        <w:t>curve slow down, but never immediate stop</w:t>
+      <w:proofErr w:type="gramStart"/>
+      <w:r>
+        <w:rPr>
+          <w:rFonts w:ascii="Cambria" w:hAnsi="Cambria" w:cs="Cambria"/>
+        </w:rPr>
+        <w:t>curve</w:t>
+      </w:r>
+      <w:proofErr w:type="gramEnd"/>
+      <w:r>
+        <w:rPr>
+          <w:rFonts w:ascii="Cambria" w:hAnsi="Cambria" w:cs="Cambria"/>
+        </w:rPr>
+        <w:t xml:space="preserve"> slow down, but never immediate stop</w:t>
       </w:r>
     </w:p>
     <w:p>
@@ -374,11 +543,19 @@
           <w:rFonts w:ascii="Cambria" w:hAnsi="Cambria" w:cs="Cambria"/>
         </w:rPr>
       </w:pPr>
-      <w:r>
-        <w:rPr>
-          <w:rFonts w:ascii="Cambria" w:hAnsi="Cambria" w:cs="Cambria"/>
-        </w:rPr>
-        <w:t>be cautious in residential area, do not occupy the incoming direction's road</w:t>
+      <w:proofErr w:type="gramStart"/>
+      <w:r>
+        <w:rPr>
+          <w:rFonts w:ascii="Cambria" w:hAnsi="Cambria" w:cs="Cambria"/>
+        </w:rPr>
+        <w:t>be</w:t>
+      </w:r>
+      <w:proofErr w:type="gramEnd"/>
+      <w:r>
+        <w:rPr>
+          <w:rFonts w:ascii="Cambria" w:hAnsi="Cambria" w:cs="Cambria"/>
+        </w:rPr>
+        <w:t xml:space="preserve"> cautious in residential area, do not occupy the incoming direction's road</w:t>
       </w:r>
     </w:p>
     <w:p>
@@ -396,11 +573,19 @@
           <w:rFonts w:ascii="Cambria" w:hAnsi="Cambria" w:cs="Cambria"/>
         </w:rPr>
       </w:pPr>
-      <w:r>
-        <w:rPr>
-          <w:rFonts w:ascii="Cambria" w:hAnsi="Cambria" w:cs="Cambria"/>
-        </w:rPr>
-        <w:t>watch for school zone right after right turn, under trees, 4 way stops</w:t>
+      <w:proofErr w:type="gramStart"/>
+      <w:r>
+        <w:rPr>
+          <w:rFonts w:ascii="Cambria" w:hAnsi="Cambria" w:cs="Cambria"/>
+        </w:rPr>
+        <w:t>watch</w:t>
+      </w:r>
+      <w:proofErr w:type="gramEnd"/>
+      <w:r>
+        <w:rPr>
+          <w:rFonts w:ascii="Cambria" w:hAnsi="Cambria" w:cs="Cambria"/>
+        </w:rPr>
+        <w:t xml:space="preserve"> for school zone right after right turn, under trees, 4 way stops</w:t>
       </w:r>
     </w:p>
     <w:p>
@@ -411,11 +596,19 @@
           <w:numId w:val="3"/>
         </w:numPr>
       </w:pPr>
-      <w:r>
-        <w:rPr>
-          <w:rFonts w:ascii="Cambria" w:hAnsi="Cambria" w:cs="Cambria"/>
-        </w:rPr>
-        <w:t>traffic lights in troubl</w:t>
+      <w:proofErr w:type="gramStart"/>
+      <w:r>
+        <w:rPr>
+          <w:rFonts w:ascii="Cambria" w:hAnsi="Cambria" w:cs="Cambria"/>
+        </w:rPr>
+        <w:t>traffic</w:t>
+      </w:r>
+      <w:proofErr w:type="gramEnd"/>
+      <w:r>
+        <w:rPr>
+          <w:rFonts w:ascii="Cambria" w:hAnsi="Cambria" w:cs="Cambria"/>
+        </w:rPr>
+        <w:t xml:space="preserve"> lights in troubl</w:t>
       </w:r>
       <w:r>
         <w:rPr>
@@ -429,6 +622,12 @@
         </w:rPr>
         <w:t xml:space="preserve"> as 4 way stops, the cars from the same direction as one collection</w:t>
       </w:r>
+      <w:r>
+        <w:rPr>
+          <w:rFonts w:ascii="Cambria" w:hAnsi="Cambria" w:cs="Cambria"/>
+        </w:rPr>
+        <w:t>: the cars of the two lanes</w:t>
+      </w:r>
     </w:p>
     <w:p>
       <w:pPr>
@@ -438,11 +637,33 @@
           <w:numId w:val="3"/>
         </w:numPr>
       </w:pPr>
-      <w:r>
-        <w:rPr>
-          <w:rFonts w:ascii="Cambria" w:hAnsi="Cambria" w:cs="Cambria"/>
-        </w:rPr>
-        <w:t>pedestrian, car, light, lines. don't cover the line ever</w:t>
+      <w:proofErr w:type="gramStart"/>
+      <w:r>
+        <w:rPr>
+          <w:rFonts w:ascii="Cambria" w:hAnsi="Cambria" w:cs="Cambria"/>
+        </w:rPr>
+        <w:t>pedestrian</w:t>
+      </w:r>
+      <w:proofErr w:type="gramEnd"/>
+      <w:r>
+        <w:rPr>
+          <w:rFonts w:ascii="Cambria" w:hAnsi="Cambria" w:cs="Cambria"/>
+        </w:rPr>
+        <w:t xml:space="preserve">, car, light, lines. </w:t>
+      </w:r>
+      <w:proofErr w:type="gramStart"/>
+      <w:r>
+        <w:rPr>
+          <w:rFonts w:ascii="Cambria" w:hAnsi="Cambria" w:cs="Cambria"/>
+        </w:rPr>
+        <w:t>don't</w:t>
+      </w:r>
+      <w:proofErr w:type="gramEnd"/>
+      <w:r>
+        <w:rPr>
+          <w:rFonts w:ascii="Cambria" w:hAnsi="Cambria" w:cs="Cambria"/>
+        </w:rPr>
+        <w:t xml:space="preserve"> cover the line ever</w:t>
       </w:r>
     </w:p>
     <w:p>
@@ -453,11 +674,19 @@
           <w:numId w:val="3"/>
         </w:numPr>
       </w:pPr>
-      <w:r>
-        <w:rPr>
-          <w:rFonts w:ascii="Cambria" w:hAnsi="Cambria" w:cs="Cambria"/>
-        </w:rPr>
-        <w:t>when changing the lane</w:t>
+      <w:proofErr w:type="gramStart"/>
+      <w:r>
+        <w:rPr>
+          <w:rFonts w:ascii="Cambria" w:hAnsi="Cambria" w:cs="Cambria"/>
+        </w:rPr>
+        <w:t>when</w:t>
+      </w:r>
+      <w:proofErr w:type="gramEnd"/>
+      <w:r>
+        <w:rPr>
+          <w:rFonts w:ascii="Cambria" w:hAnsi="Cambria" w:cs="Cambria"/>
+        </w:rPr>
+        <w:t xml:space="preserve"> changing the lane</w:t>
       </w:r>
       <w:r>
         <w:rPr>
@@ -474,11 +703,19 @@
           <w:numId w:val="3"/>
         </w:numPr>
       </w:pPr>
-      <w:r>
-        <w:rPr>
-          <w:rFonts w:ascii="Cambria" w:hAnsi="Cambria" w:cs="Cambria"/>
-        </w:rPr>
-        <w:t>once out of the high way, be alert about the 50 limit</w:t>
+      <w:proofErr w:type="gramStart"/>
+      <w:r>
+        <w:rPr>
+          <w:rFonts w:ascii="Cambria" w:hAnsi="Cambria" w:cs="Cambria"/>
+        </w:rPr>
+        <w:t>once</w:t>
+      </w:r>
+      <w:proofErr w:type="gramEnd"/>
+      <w:r>
+        <w:rPr>
+          <w:rFonts w:ascii="Cambria" w:hAnsi="Cambria" w:cs="Cambria"/>
+        </w:rPr>
+        <w:t xml:space="preserve"> out of the high way, be alert about the 50 limit</w:t>
       </w:r>
     </w:p>
     <w:p>
@@ -489,11 +726,19 @@
           <w:numId w:val="3"/>
         </w:numPr>
       </w:pPr>
-      <w:r>
-        <w:rPr>
-          <w:rFonts w:ascii="Cambria" w:hAnsi="Cambria" w:cs="Cambria"/>
-        </w:rPr>
-        <w:t>playground sign just after right/left turns</w:t>
+      <w:proofErr w:type="gramStart"/>
+      <w:r>
+        <w:rPr>
+          <w:rFonts w:ascii="Cambria" w:hAnsi="Cambria" w:cs="Cambria"/>
+        </w:rPr>
+        <w:t>playground</w:t>
+      </w:r>
+      <w:proofErr w:type="gramEnd"/>
+      <w:r>
+        <w:rPr>
+          <w:rFonts w:ascii="Cambria" w:hAnsi="Cambria" w:cs="Cambria"/>
+        </w:rPr>
+        <w:t xml:space="preserve"> sign just after right/left turns</w:t>
       </w:r>
     </w:p>
     <w:p>
@@ -504,11 +749,33 @@
           <w:numId w:val="3"/>
         </w:numPr>
       </w:pPr>
-      <w:r>
-        <w:rPr>
-          <w:rFonts w:ascii="Cambria" w:hAnsi="Cambria" w:cs="Cambria"/>
-        </w:rPr>
-        <w:t>school zone and play ground always having square sign with speed limit under beneath. look out the one under the tree</w:t>
+      <w:proofErr w:type="gramStart"/>
+      <w:r>
+        <w:rPr>
+          <w:rFonts w:ascii="Cambria" w:hAnsi="Cambria" w:cs="Cambria"/>
+        </w:rPr>
+        <w:t>school</w:t>
+      </w:r>
+      <w:proofErr w:type="gramEnd"/>
+      <w:r>
+        <w:rPr>
+          <w:rFonts w:ascii="Cambria" w:hAnsi="Cambria" w:cs="Cambria"/>
+        </w:rPr>
+        <w:t xml:space="preserve"> zone and play ground always having square sign with speed limit under beneath. </w:t>
+      </w:r>
+      <w:proofErr w:type="gramStart"/>
+      <w:r>
+        <w:rPr>
+          <w:rFonts w:ascii="Cambria" w:hAnsi="Cambria" w:cs="Cambria"/>
+        </w:rPr>
+        <w:t>look</w:t>
+      </w:r>
+      <w:proofErr w:type="gramEnd"/>
+      <w:r>
+        <w:rPr>
+          <w:rFonts w:ascii="Cambria" w:hAnsi="Cambria" w:cs="Cambria"/>
+        </w:rPr>
+        <w:t xml:space="preserve"> out the one under the tree</w:t>
       </w:r>
     </w:p>
     <w:p>
@@ -519,11 +786,19 @@
           <w:numId w:val="3"/>
         </w:numPr>
       </w:pPr>
-      <w:r>
-        <w:rPr>
-          <w:rFonts w:ascii="Cambria" w:hAnsi="Cambria" w:cs="Cambria"/>
-        </w:rPr>
-        <w:t>one end sign for the school zone enough. No worries for the further signs having similar appearance</w:t>
+      <w:proofErr w:type="gramStart"/>
+      <w:r>
+        <w:rPr>
+          <w:rFonts w:ascii="Cambria" w:hAnsi="Cambria" w:cs="Cambria"/>
+        </w:rPr>
+        <w:t>one</w:t>
+      </w:r>
+      <w:proofErr w:type="gramEnd"/>
+      <w:r>
+        <w:rPr>
+          <w:rFonts w:ascii="Cambria" w:hAnsi="Cambria" w:cs="Cambria"/>
+        </w:rPr>
+        <w:t xml:space="preserve"> end sign for the school zone enough. No worries for the further signs having similar appearance</w:t>
       </w:r>
       <w:r>
         <w:rPr>
@@ -540,6 +815,7 @@
           <w:numId w:val="3"/>
         </w:numPr>
       </w:pPr>
+      <w:proofErr w:type="gramStart"/>
       <w:r>
         <w:rPr>
           <w:rFonts w:ascii="Cambria" w:hAnsi="Cambria" w:cs="Cambria"/>
@@ -557,7 +833,14 @@
         <w:rPr>
           <w:rFonts w:ascii="Cambria" w:hAnsi="Cambria" w:cs="Cambria"/>
         </w:rPr>
-        <w:t>op the car 5m away from the fire equipment</w:t>
+        <w:t>op</w:t>
+      </w:r>
+      <w:proofErr w:type="gramEnd"/>
+      <w:r>
+        <w:rPr>
+          <w:rFonts w:ascii="Cambria" w:hAnsi="Cambria" w:cs="Cambria"/>
+        </w:rPr>
+        <w:t xml:space="preserve"> the car 5m away from the fire equipment</w:t>
       </w:r>
     </w:p>
     <w:p>
@@ -568,11 +851,19 @@
           <w:numId w:val="3"/>
         </w:numPr>
       </w:pPr>
-      <w:r>
-        <w:rPr>
-          <w:rFonts w:ascii="Cambria" w:hAnsi="Cambria" w:cs="Cambria"/>
-        </w:rPr>
-        <w:t>keep a longer distance away f</w:t>
+      <w:proofErr w:type="gramStart"/>
+      <w:r>
+        <w:rPr>
+          <w:rFonts w:ascii="Cambria" w:hAnsi="Cambria" w:cs="Cambria"/>
+        </w:rPr>
+        <w:t>keep</w:t>
+      </w:r>
+      <w:proofErr w:type="gramEnd"/>
+      <w:r>
+        <w:rPr>
+          <w:rFonts w:ascii="Cambria" w:hAnsi="Cambria" w:cs="Cambria"/>
+        </w:rPr>
+        <w:t xml:space="preserve"> a longer distance away f</w:t>
       </w:r>
       <w:r>
         <w:rPr>
@@ -601,11 +892,19 @@
           <w:numId w:val="3"/>
         </w:numPr>
       </w:pPr>
-      <w:r>
-        <w:rPr>
-          <w:rFonts w:ascii="Cambria" w:hAnsi="Cambria" w:cs="Cambria"/>
-        </w:rPr>
-        <w:t>when change lane, smooth, soft do not steer wheels too much</w:t>
+      <w:proofErr w:type="gramStart"/>
+      <w:r>
+        <w:rPr>
+          <w:rFonts w:ascii="Cambria" w:hAnsi="Cambria" w:cs="Cambria"/>
+        </w:rPr>
+        <w:t>when</w:t>
+      </w:r>
+      <w:proofErr w:type="gramEnd"/>
+      <w:r>
+        <w:rPr>
+          <w:rFonts w:ascii="Cambria" w:hAnsi="Cambria" w:cs="Cambria"/>
+        </w:rPr>
+        <w:t xml:space="preserve"> change lane, smooth, soft do not steer wheels too much</w:t>
       </w:r>
     </w:p>
     <w:p>
@@ -616,11 +915,19 @@
           <w:numId w:val="3"/>
         </w:numPr>
       </w:pPr>
-      <w:r>
-        <w:rPr>
-          <w:rFonts w:ascii="Cambria" w:hAnsi="Cambria" w:cs="Cambria"/>
-        </w:rPr>
-        <w:t>change lane to left turn lane, not always need to slow down</w:t>
+      <w:proofErr w:type="gramStart"/>
+      <w:r>
+        <w:rPr>
+          <w:rFonts w:ascii="Cambria" w:hAnsi="Cambria" w:cs="Cambria"/>
+        </w:rPr>
+        <w:t>change</w:t>
+      </w:r>
+      <w:proofErr w:type="gramEnd"/>
+      <w:r>
+        <w:rPr>
+          <w:rFonts w:ascii="Cambria" w:hAnsi="Cambria" w:cs="Cambria"/>
+        </w:rPr>
+        <w:t xml:space="preserve"> lane to left turn lane, not always need to slow down</w:t>
       </w:r>
     </w:p>
     <w:p>
@@ -631,11 +938,19 @@
           <w:numId w:val="3"/>
         </w:numPr>
       </w:pPr>
-      <w:r>
-        <w:rPr>
-          <w:rFonts w:ascii="Cambria" w:hAnsi="Cambria" w:cs="Cambria"/>
-        </w:rPr>
-        <w:t xml:space="preserve">when up hills, constant adding oil, otherwise equal </w:t>
+      <w:proofErr w:type="gramStart"/>
+      <w:r>
+        <w:rPr>
+          <w:rFonts w:ascii="Cambria" w:hAnsi="Cambria" w:cs="Cambria"/>
+        </w:rPr>
+        <w:t>when</w:t>
+      </w:r>
+      <w:proofErr w:type="gramEnd"/>
+      <w:r>
+        <w:rPr>
+          <w:rFonts w:ascii="Cambria" w:hAnsi="Cambria" w:cs="Cambria"/>
+        </w:rPr>
+        <w:t xml:space="preserve"> up hills, constant adding oil, otherwise equal </w:t>
       </w:r>
       <w:r>
         <w:rPr>
@@ -658,11 +973,19 @@
           <w:numId w:val="3"/>
         </w:numPr>
       </w:pPr>
-      <w:r>
-        <w:rPr>
-          <w:rFonts w:ascii="Cambria" w:hAnsi="Cambria" w:cs="Cambria"/>
-        </w:rPr>
-        <w:t>start applying brake 50m towards the traffic light.</w:t>
+      <w:proofErr w:type="gramStart"/>
+      <w:r>
+        <w:rPr>
+          <w:rFonts w:ascii="Cambria" w:hAnsi="Cambria" w:cs="Cambria"/>
+        </w:rPr>
+        <w:t>start</w:t>
+      </w:r>
+      <w:proofErr w:type="gramEnd"/>
+      <w:r>
+        <w:rPr>
+          <w:rFonts w:ascii="Cambria" w:hAnsi="Cambria" w:cs="Cambria"/>
+        </w:rPr>
+        <w:t xml:space="preserve"> applying brake 50m towards the traffic light.</w:t>
       </w:r>
     </w:p>
     <w:p>
@@ -673,11 +996,19 @@
           <w:numId w:val="3"/>
         </w:numPr>
       </w:pPr>
-      <w:r>
-        <w:rPr>
-          <w:rFonts w:ascii="Cambria" w:hAnsi="Cambria" w:cs="Cambria"/>
-        </w:rPr>
-        <w:t>when changing the line, keep the speed, do not under 50</w:t>
+      <w:proofErr w:type="gramStart"/>
+      <w:r>
+        <w:rPr>
+          <w:rFonts w:ascii="Cambria" w:hAnsi="Cambria" w:cs="Cambria"/>
+        </w:rPr>
+        <w:t>when</w:t>
+      </w:r>
+      <w:proofErr w:type="gramEnd"/>
+      <w:r>
+        <w:rPr>
+          <w:rFonts w:ascii="Cambria" w:hAnsi="Cambria" w:cs="Cambria"/>
+        </w:rPr>
+        <w:t xml:space="preserve"> changing the line, keep the speed, do not under 50</w:t>
       </w:r>
       <w:r>
         <w:rPr>
@@ -694,11 +1025,19 @@
           <w:numId w:val="3"/>
         </w:numPr>
       </w:pPr>
-      <w:r>
-        <w:rPr>
-          <w:rFonts w:ascii="Cambria" w:hAnsi="Cambria" w:cs="Cambria"/>
-        </w:rPr>
-        <w:t xml:space="preserve">pull over, when the curb printed yellow, do not park. </w:t>
+      <w:proofErr w:type="gramStart"/>
+      <w:r>
+        <w:rPr>
+          <w:rFonts w:ascii="Cambria" w:hAnsi="Cambria" w:cs="Cambria"/>
+        </w:rPr>
+        <w:t>pull</w:t>
+      </w:r>
+      <w:proofErr w:type="gramEnd"/>
+      <w:r>
+        <w:rPr>
+          <w:rFonts w:ascii="Cambria" w:hAnsi="Cambria" w:cs="Cambria"/>
+        </w:rPr>
+        <w:t xml:space="preserve"> over, when the curb printed yellow, do not park. </w:t>
       </w:r>
     </w:p>
     <w:p>
@@ -717,8 +1056,13 @@
           <w:numId w:val="3"/>
         </w:numPr>
       </w:pPr>
-      <w:r>
-        <w:t>what ever direction turning into, look ahead over that direction. Look well ahead clear about the way turning into</w:t>
+      <w:proofErr w:type="gramStart"/>
+      <w:r>
+        <w:t>what</w:t>
+      </w:r>
+      <w:proofErr w:type="gramEnd"/>
+      <w:r>
+        <w:t xml:space="preserve"> ever direction turning into, look ahead over that direction. Look well ahead clear about the way turning into</w:t>
       </w:r>
     </w:p>
     <w:p>
@@ -783,11 +1127,19 @@
           <w:szCs w:val="32"/>
         </w:rPr>
       </w:pPr>
-      <w:r>
-        <w:rPr>
-          <w:rFonts w:ascii="Cambria" w:hAnsi="Cambria" w:cs="Cambria"/>
-        </w:rPr>
-        <w:t xml:space="preserve">on highway, only one lane, and enough space away from the edge, drive in the middle. </w:t>
+      <w:proofErr w:type="gramStart"/>
+      <w:r>
+        <w:rPr>
+          <w:rFonts w:ascii="Cambria" w:hAnsi="Cambria" w:cs="Cambria"/>
+        </w:rPr>
+        <w:t>on</w:t>
+      </w:r>
+      <w:proofErr w:type="gramEnd"/>
+      <w:r>
+        <w:rPr>
+          <w:rFonts w:ascii="Cambria" w:hAnsi="Cambria" w:cs="Cambria"/>
+        </w:rPr>
+        <w:t xml:space="preserve"> highway, only one lane, and enough space away from the edge, drive in the middle. </w:t>
       </w:r>
     </w:p>
     <w:p>
@@ -804,11 +1156,19 @@
           <w:szCs w:val="32"/>
         </w:rPr>
       </w:pPr>
-      <w:r>
-        <w:rPr>
-          <w:rFonts w:ascii="Cambria" w:hAnsi="Cambria" w:cs="Cambria"/>
-        </w:rPr>
-        <w:t xml:space="preserve">very few cases. Other time, drive close to the yellow splitting line, drive to the left. </w:t>
+      <w:proofErr w:type="gramStart"/>
+      <w:r>
+        <w:rPr>
+          <w:rFonts w:ascii="Cambria" w:hAnsi="Cambria" w:cs="Cambria"/>
+        </w:rPr>
+        <w:t>very</w:t>
+      </w:r>
+      <w:proofErr w:type="gramEnd"/>
+      <w:r>
+        <w:rPr>
+          <w:rFonts w:ascii="Cambria" w:hAnsi="Cambria" w:cs="Cambria"/>
+        </w:rPr>
+        <w:t xml:space="preserve"> few cases. Other time, drive close to the yellow splitting line, drive to the left. </w:t>
       </w:r>
     </w:p>
     <w:p>
@@ -841,7 +1201,13 @@
         <w:rPr>
           <w:rFonts w:ascii="Cambria" w:hAnsi="Cambria" w:cs="Cambria"/>
         </w:rPr>
-        <w:t>, it is 2 lanes, right car turning left</w:t>
+        <w:t>, it i</w:t>
+      </w:r>
+      <w:r>
+        <w:rPr>
+          <w:rFonts w:ascii="Cambria" w:hAnsi="Cambria" w:cs="Cambria"/>
+        </w:rPr>
+        <w:t>s 2 lanes, right car turning lane</w:t>
       </w:r>
     </w:p>
     <w:p>
@@ -858,11 +1224,19 @@
           <w:szCs w:val="32"/>
         </w:rPr>
       </w:pPr>
-      <w:r>
-        <w:rPr>
-          <w:rFonts w:ascii="Cambria" w:hAnsi="Cambria" w:cs="Cambria"/>
-        </w:rPr>
-        <w:t>when stopping due to yield sign, do not block the crossing walk, either stop before or after, judge</w:t>
+      <w:proofErr w:type="gramStart"/>
+      <w:r>
+        <w:rPr>
+          <w:rFonts w:ascii="Cambria" w:hAnsi="Cambria" w:cs="Cambria"/>
+        </w:rPr>
+        <w:t>when</w:t>
+      </w:r>
+      <w:proofErr w:type="gramEnd"/>
+      <w:r>
+        <w:rPr>
+          <w:rFonts w:ascii="Cambria" w:hAnsi="Cambria" w:cs="Cambria"/>
+        </w:rPr>
+        <w:t xml:space="preserve"> stopping due to yield sign, do not block the crossing walk, either stop before or after, judge</w:t>
       </w:r>
       <w:r>
         <w:rPr>
@@ -923,23 +1297,65 @@
           <w:szCs w:val="32"/>
         </w:rPr>
       </w:pPr>
-      <w:r>
-        <w:rPr>
-          <w:rFonts w:ascii="Cambria" w:hAnsi="Cambria" w:cs="Cambria"/>
-        </w:rPr>
-        <w:t>only steer wheel when it is safe. once heard change lane, mirror, mirror, signal, then wait for a safe gap, keeping up with the speed of the previous car, merg</w:t>
-      </w:r>
-      <w:r>
-        <w:rPr>
-          <w:rFonts w:ascii="Cambria" w:hAnsi="Cambria" w:cs="Cambria"/>
-        </w:rPr>
-        <w:t xml:space="preserve">e in. do not occupy the left lan </w:t>
-      </w:r>
-      <w:r>
-        <w:rPr>
-          <w:rFonts w:ascii="Cambria" w:hAnsi="Cambria" w:cs="Cambria"/>
-        </w:rPr>
-        <w:t>e, the space of the left lane. when the previous car is braking, do not add oil any more</w:t>
+      <w:proofErr w:type="gramStart"/>
+      <w:r>
+        <w:rPr>
+          <w:rFonts w:ascii="Cambria" w:hAnsi="Cambria" w:cs="Cambria"/>
+        </w:rPr>
+        <w:t>only</w:t>
+      </w:r>
+      <w:proofErr w:type="gramEnd"/>
+      <w:r>
+        <w:rPr>
+          <w:rFonts w:ascii="Cambria" w:hAnsi="Cambria" w:cs="Cambria"/>
+        </w:rPr>
+        <w:t xml:space="preserve"> steer wheel when it is safe. </w:t>
+      </w:r>
+      <w:proofErr w:type="gramStart"/>
+      <w:r>
+        <w:rPr>
+          <w:rFonts w:ascii="Cambria" w:hAnsi="Cambria" w:cs="Cambria"/>
+        </w:rPr>
+        <w:t>once</w:t>
+      </w:r>
+      <w:proofErr w:type="gramEnd"/>
+      <w:r>
+        <w:rPr>
+          <w:rFonts w:ascii="Cambria" w:hAnsi="Cambria" w:cs="Cambria"/>
+        </w:rPr>
+        <w:t xml:space="preserve"> heard change lane, mirror, mirror, signal, then wait for a safe gap, keeping up with the speed of the previous car, merg</w:t>
+      </w:r>
+      <w:r>
+        <w:rPr>
+          <w:rFonts w:ascii="Cambria" w:hAnsi="Cambria" w:cs="Cambria"/>
+        </w:rPr>
+        <w:t>e in. do not occupy the</w:t>
+      </w:r>
+      <w:r>
+        <w:rPr>
+          <w:rFonts w:ascii="Cambria" w:hAnsi="Cambria" w:cs="Cambria"/>
+        </w:rPr>
+        <w:t xml:space="preserve"> left lan</w:t>
+      </w:r>
+      <w:r>
+        <w:rPr>
+          <w:rFonts w:ascii="Cambria" w:hAnsi="Cambria" w:cs="Cambria"/>
+        </w:rPr>
+        <w:t xml:space="preserve">e, the space of the left lane. </w:t>
+      </w:r>
+      <w:proofErr w:type="gramStart"/>
+      <w:r>
+        <w:rPr>
+          <w:rFonts w:ascii="Cambria" w:hAnsi="Cambria" w:cs="Cambria"/>
+        </w:rPr>
+        <w:t>when</w:t>
+      </w:r>
+      <w:proofErr w:type="gramEnd"/>
+      <w:r>
+        <w:rPr>
+          <w:rFonts w:ascii="Cambria" w:hAnsi="Cambria" w:cs="Cambria"/>
+        </w:rPr>
+        <w:t xml:space="preserve"> the previous car is braking, do not add oil any more</w:t>
       </w:r>
     </w:p>
     <w:p>
@@ -956,11 +1372,19 @@
           <w:szCs w:val="32"/>
         </w:rPr>
       </w:pPr>
-      <w:r>
-        <w:rPr>
-          <w:rFonts w:ascii="Cambria" w:hAnsi="Cambria" w:cs="Cambria"/>
-        </w:rPr>
-        <w:t xml:space="preserve">round about, yield the car to the left, the car already finished 3/4 or 1/2 round to go to my direction, yield. </w:t>
+      <w:proofErr w:type="gramStart"/>
+      <w:r>
+        <w:rPr>
+          <w:rFonts w:ascii="Cambria" w:hAnsi="Cambria" w:cs="Cambria"/>
+        </w:rPr>
+        <w:t>round</w:t>
+      </w:r>
+      <w:proofErr w:type="gramEnd"/>
+      <w:r>
+        <w:rPr>
+          <w:rFonts w:ascii="Cambria" w:hAnsi="Cambria" w:cs="Cambria"/>
+        </w:rPr>
+        <w:t xml:space="preserve"> about, yield the car to the left, the car already finished 3/4 or 1/2 round to go to my direction, yield. </w:t>
       </w:r>
     </w:p>
     <w:p>
@@ -994,7 +1418,35 @@
         <w:rPr>
           <w:rFonts w:ascii="Cambria" w:hAnsi="Cambria" w:cs="Cambria"/>
         </w:rPr>
-        <w:t xml:space="preserve">             signal right when going out. return after heading off on the new road, do not  </w:t>
+        <w:t xml:space="preserve">             </w:t>
+      </w:r>
+      <w:proofErr w:type="gramStart"/>
+      <w:r>
+        <w:rPr>
+          <w:rFonts w:ascii="Cambria" w:hAnsi="Cambria" w:cs="Cambria"/>
+        </w:rPr>
+        <w:t>signal</w:t>
+      </w:r>
+      <w:proofErr w:type="gramEnd"/>
+      <w:r>
+        <w:rPr>
+          <w:rFonts w:ascii="Cambria" w:hAnsi="Cambria" w:cs="Cambria"/>
+        </w:rPr>
+        <w:t xml:space="preserve"> right when going out. </w:t>
+      </w:r>
+      <w:proofErr w:type="gramStart"/>
+      <w:r>
+        <w:rPr>
+          <w:rFonts w:ascii="Cambria" w:hAnsi="Cambria" w:cs="Cambria"/>
+        </w:rPr>
+        <w:t>return</w:t>
+      </w:r>
+      <w:proofErr w:type="gramEnd"/>
+      <w:r>
+        <w:rPr>
+          <w:rFonts w:ascii="Cambria" w:hAnsi="Cambria" w:cs="Cambria"/>
+        </w:rPr>
+        <w:t xml:space="preserve"> after heading off on the new road, do not  </w:t>
       </w:r>
     </w:p>
     <w:p>
@@ -1011,7 +1463,21 @@
         <w:rPr>
           <w:rFonts w:ascii="Cambria" w:hAnsi="Cambria" w:cs="Cambria"/>
         </w:rPr>
-        <w:t xml:space="preserve">             return signal too much which caused a  left turn signal</w:t>
+        <w:t xml:space="preserve">             </w:t>
+      </w:r>
+      <w:proofErr w:type="gramStart"/>
+      <w:r>
+        <w:rPr>
+          <w:rFonts w:ascii="Cambria" w:hAnsi="Cambria" w:cs="Cambria"/>
+        </w:rPr>
+        <w:t>return</w:t>
+      </w:r>
+      <w:proofErr w:type="gramEnd"/>
+      <w:r>
+        <w:rPr>
+          <w:rFonts w:ascii="Cambria" w:hAnsi="Cambria" w:cs="Cambria"/>
+        </w:rPr>
+        <w:t xml:space="preserve"> signal too much which caused a  left turn signal</w:t>
       </w:r>
     </w:p>
     <w:p>
@@ -1045,7 +1511,21 @@
         <w:rPr>
           <w:rFonts w:ascii="Cambria" w:hAnsi="Cambria" w:cs="Cambria"/>
         </w:rPr>
-        <w:t xml:space="preserve">             1) start from the right edge of the road, </w:t>
+        <w:t xml:space="preserve">             1) </w:t>
+      </w:r>
+      <w:proofErr w:type="gramStart"/>
+      <w:r>
+        <w:rPr>
+          <w:rFonts w:ascii="Cambria" w:hAnsi="Cambria" w:cs="Cambria"/>
+        </w:rPr>
+        <w:t>start</w:t>
+      </w:r>
+      <w:proofErr w:type="gramEnd"/>
+      <w:r>
+        <w:rPr>
+          <w:rFonts w:ascii="Cambria" w:hAnsi="Cambria" w:cs="Cambria"/>
+        </w:rPr>
+        <w:t xml:space="preserve"> from the right edge of the road, </w:t>
       </w:r>
     </w:p>
     <w:p>
@@ -1062,7 +1542,21 @@
         <w:rPr>
           <w:rFonts w:ascii="Cambria" w:hAnsi="Cambria" w:cs="Cambria"/>
         </w:rPr>
-        <w:t xml:space="preserve">             2) all the way to the left, left turn signal</w:t>
+        <w:t xml:space="preserve">             2) </w:t>
+      </w:r>
+      <w:proofErr w:type="gramStart"/>
+      <w:r>
+        <w:rPr>
+          <w:rFonts w:ascii="Cambria" w:hAnsi="Cambria" w:cs="Cambria"/>
+        </w:rPr>
+        <w:t>all</w:t>
+      </w:r>
+      <w:proofErr w:type="gramEnd"/>
+      <w:r>
+        <w:rPr>
+          <w:rFonts w:ascii="Cambria" w:hAnsi="Cambria" w:cs="Cambria"/>
+        </w:rPr>
+        <w:t xml:space="preserve"> the way to the left, left turn signal</w:t>
       </w:r>
     </w:p>
     <w:p>
@@ -1079,7 +1573,21 @@
         <w:rPr>
           <w:rFonts w:ascii="Cambria" w:hAnsi="Cambria" w:cs="Cambria"/>
         </w:rPr>
-        <w:t xml:space="preserve">             3) reverse, all the way right, signal right</w:t>
+        <w:t xml:space="preserve">             3) </w:t>
+      </w:r>
+      <w:proofErr w:type="gramStart"/>
+      <w:r>
+        <w:rPr>
+          <w:rFonts w:ascii="Cambria" w:hAnsi="Cambria" w:cs="Cambria"/>
+        </w:rPr>
+        <w:t>reverse</w:t>
+      </w:r>
+      <w:proofErr w:type="gramEnd"/>
+      <w:r>
+        <w:rPr>
+          <w:rFonts w:ascii="Cambria" w:hAnsi="Cambria" w:cs="Cambria"/>
+        </w:rPr>
+        <w:t>, all the way right, signal right</w:t>
       </w:r>
     </w:p>
     <w:p>
@@ -1096,7 +1604,21 @@
         <w:rPr>
           <w:rFonts w:ascii="Cambria" w:hAnsi="Cambria" w:cs="Cambria"/>
         </w:rPr>
-        <w:t xml:space="preserve">             4) put the car in drive, signal left, all the way left </w:t>
+        <w:t xml:space="preserve">             4) </w:t>
+      </w:r>
+      <w:proofErr w:type="gramStart"/>
+      <w:r>
+        <w:rPr>
+          <w:rFonts w:ascii="Cambria" w:hAnsi="Cambria" w:cs="Cambria"/>
+        </w:rPr>
+        <w:t>put</w:t>
+      </w:r>
+      <w:proofErr w:type="gramEnd"/>
+      <w:r>
+        <w:rPr>
+          <w:rFonts w:ascii="Cambria" w:hAnsi="Cambria" w:cs="Cambria"/>
+        </w:rPr>
+        <w:t xml:space="preserve"> the car in drive, signal left, all the way left </w:t>
       </w:r>
     </w:p>
     <w:p>
@@ -1114,11 +1636,19 @@
           <w:rFonts w:ascii="Cambria" w:hAnsi="Cambria" w:cs="Cambria"/>
         </w:rPr>
       </w:pPr>
-      <w:r>
-        <w:rPr>
-          <w:rFonts w:ascii="Cambria" w:hAnsi="Cambria" w:cs="Cambria"/>
-        </w:rPr>
-        <w:t>parallel parking:</w:t>
+      <w:proofErr w:type="gramStart"/>
+      <w:r>
+        <w:rPr>
+          <w:rFonts w:ascii="Cambria" w:hAnsi="Cambria" w:cs="Cambria"/>
+        </w:rPr>
+        <w:t>parallel</w:t>
+      </w:r>
+      <w:proofErr w:type="gramEnd"/>
+      <w:r>
+        <w:rPr>
+          <w:rFonts w:ascii="Cambria" w:hAnsi="Cambria" w:cs="Cambria"/>
+        </w:rPr>
+        <w:t xml:space="preserve"> parking:</w:t>
       </w:r>
     </w:p>
     <w:p>
@@ -1136,13 +1666,51 @@
         <w:rPr>
           <w:rFonts w:ascii="Cambria" w:hAnsi="Cambria" w:cs="Cambria"/>
         </w:rPr>
-        <w:t xml:space="preserve">      </w:t>
-      </w:r>
-      <w:r>
-        <w:rPr>
-          <w:rFonts w:ascii="Cambria" w:hAnsi="Cambria" w:cs="Cambria"/>
-        </w:rPr>
-        <w:t xml:space="preserve">full to the right, seat aligned with the back bumper, reverse until 45 degree, </w:t>
+        <w:t xml:space="preserve"> </w:t>
+      </w:r>
+      <w:r>
+        <w:rPr>
+          <w:rFonts w:ascii="Cambria" w:hAnsi="Cambria" w:cs="Cambria"/>
+        </w:rPr>
+        <w:t xml:space="preserve">     </w:t>
+      </w:r>
+      <w:r>
+        <w:rPr>
+          <w:rFonts w:ascii="Cambria" w:hAnsi="Cambria" w:cs="Cambria"/>
+        </w:rPr>
+        <w:t xml:space="preserve"> </w:t>
+      </w:r>
+      <w:proofErr w:type="gramStart"/>
+      <w:r>
+        <w:rPr>
+          <w:rFonts w:ascii="Cambria" w:hAnsi="Cambria" w:cs="Cambria"/>
+        </w:rPr>
+        <w:t>aligned</w:t>
+      </w:r>
+      <w:proofErr w:type="gramEnd"/>
+      <w:r>
+        <w:rPr>
+          <w:rFonts w:ascii="Cambria" w:hAnsi="Cambria" w:cs="Cambria"/>
+        </w:rPr>
+        <w:t xml:space="preserve"> with the back bumper,</w:t>
+      </w:r>
+      <w:r>
+        <w:rPr>
+          <w:rFonts w:ascii="Cambria" w:hAnsi="Cambria" w:cs="Cambria"/>
+        </w:rPr>
+        <w:t xml:space="preserve"> </w:t>
+      </w:r>
+      <w:r>
+        <w:rPr>
+          <w:rFonts w:ascii="Cambria" w:hAnsi="Cambria" w:cs="Cambria"/>
+        </w:rPr>
+        <w:t xml:space="preserve">full to the right, </w:t>
+      </w:r>
+      <w:r>
+        <w:rPr>
+          <w:rFonts w:ascii="Cambria" w:hAnsi="Cambria" w:cs="Cambria"/>
+        </w:rPr>
+        <w:t xml:space="preserve">reverse until 45 degree, </w:t>
       </w:r>
     </w:p>
     <w:p>
@@ -1156,18 +1724,19 @@
           <w:rFonts w:ascii="Cambria" w:hAnsi="Cambria" w:cs="Cambria"/>
         </w:rPr>
       </w:pPr>
-      <w:r>
-        <w:rPr>
-          <w:rFonts w:ascii="Cambria" w:hAnsi="Cambria" w:cs="Cambria"/>
-        </w:rPr>
-        <w:t xml:space="preserve">then back the steering 2 rounds, until edge tangent to the middle of the </w:t>
-      </w:r>
-      <w:r>
-        <w:rPr>
-          <w:rFonts w:ascii="Cambria" w:hAnsi="Cambria" w:cs="Cambria"/>
-        </w:rPr>
-        <w:lastRenderedPageBreak/>
-        <w:t>window(dashboard to the rear bumper), then all the way to left until no space.</w:t>
+      <w:proofErr w:type="gramStart"/>
+      <w:r>
+        <w:rPr>
+          <w:rFonts w:ascii="Cambria" w:hAnsi="Cambria" w:cs="Cambria"/>
+        </w:rPr>
+        <w:t>then</w:t>
+      </w:r>
+      <w:proofErr w:type="gramEnd"/>
+      <w:r>
+        <w:rPr>
+          <w:rFonts w:ascii="Cambria" w:hAnsi="Cambria" w:cs="Cambria"/>
+        </w:rPr>
+        <w:t xml:space="preserve"> back the steering 2 rounds, until edge tangent to the middle of the window(dashboard to the rear bumper), then all the way to left until no space.</w:t>
       </w:r>
     </w:p>
     <w:p>
@@ -1210,11 +1779,61 @@
           <w:rFonts w:ascii="Cambria" w:hAnsi="Cambria" w:cs="Cambria"/>
         </w:rPr>
       </w:pPr>
-      <w:r>
-        <w:rPr>
-          <w:rFonts w:ascii="Cambria" w:hAnsi="Cambria" w:cs="Cambria"/>
-        </w:rPr>
-        <w:t xml:space="preserve">aligned with the boundary yellow line, all the way to left, signal left, while 45 degree, the boundary yellow line blocked by the back bumper, switch to reversing gear, all the way to right, signal right, backing car, scanning left, right, until the car is straight, observing the opposite spots, to judge whether it is straight. back 2 rounds to straight the wheels, reverse, put the hand on the other seat. slow. do not hit anything. </w:t>
+      <w:proofErr w:type="gramStart"/>
+      <w:r>
+        <w:rPr>
+          <w:rFonts w:ascii="Cambria" w:hAnsi="Cambria" w:cs="Cambria"/>
+        </w:rPr>
+        <w:t>aligned</w:t>
+      </w:r>
+      <w:proofErr w:type="gramEnd"/>
+      <w:r>
+        <w:rPr>
+          <w:rFonts w:ascii="Cambria" w:hAnsi="Cambria" w:cs="Cambria"/>
+        </w:rPr>
+        <w:t xml:space="preserve"> with the boundary yellow line, all the way to left, signal left, while 45 degree, the boundary yellow line blocked by the back bumper, switch to reversing gear, all the way to right, signal right, backing car, scanning left, right, until the car is straight, observing the opposite spots, to judge whether it is straight. </w:t>
+      </w:r>
+      <w:proofErr w:type="gramStart"/>
+      <w:r>
+        <w:rPr>
+          <w:rFonts w:ascii="Cambria" w:hAnsi="Cambria" w:cs="Cambria"/>
+        </w:rPr>
+        <w:t>back</w:t>
+      </w:r>
+      <w:proofErr w:type="gramEnd"/>
+      <w:r>
+        <w:rPr>
+          <w:rFonts w:ascii="Cambria" w:hAnsi="Cambria" w:cs="Cambria"/>
+        </w:rPr>
+        <w:t xml:space="preserve"> 2 rounds to straight the wheels, reverse, put the hand on the other seat. </w:t>
+      </w:r>
+      <w:proofErr w:type="gramStart"/>
+      <w:r>
+        <w:rPr>
+          <w:rFonts w:ascii="Cambria" w:hAnsi="Cambria" w:cs="Cambria"/>
+        </w:rPr>
+        <w:t>slow</w:t>
+      </w:r>
+      <w:proofErr w:type="gramEnd"/>
+      <w:r>
+        <w:rPr>
+          <w:rFonts w:ascii="Cambria" w:hAnsi="Cambria" w:cs="Cambria"/>
+        </w:rPr>
+        <w:t xml:space="preserve">. </w:t>
+      </w:r>
+      <w:proofErr w:type="gramStart"/>
+      <w:r>
+        <w:rPr>
+          <w:rFonts w:ascii="Cambria" w:hAnsi="Cambria" w:cs="Cambria"/>
+        </w:rPr>
+        <w:t>do</w:t>
+      </w:r>
+      <w:proofErr w:type="gramEnd"/>
+      <w:r>
+        <w:rPr>
+          <w:rFonts w:ascii="Cambria" w:hAnsi="Cambria" w:cs="Cambria"/>
+        </w:rPr>
+        <w:t xml:space="preserve"> not hit anything. </w:t>
       </w:r>
     </w:p>
     <w:p>
@@ -1272,7 +1891,21 @@
         <w:rPr>
           <w:rFonts w:ascii="Cambria" w:hAnsi="Cambria" w:cs="Cambria"/>
         </w:rPr>
-        <w:t xml:space="preserve">       6.     parking up hill with a curb, all the way to the left. </w:t>
+        <w:t xml:space="preserve">       6.     </w:t>
+      </w:r>
+      <w:proofErr w:type="gramStart"/>
+      <w:r>
+        <w:rPr>
+          <w:rFonts w:ascii="Cambria" w:hAnsi="Cambria" w:cs="Cambria"/>
+        </w:rPr>
+        <w:t>parking</w:t>
+      </w:r>
+      <w:proofErr w:type="gramEnd"/>
+      <w:r>
+        <w:rPr>
+          <w:rFonts w:ascii="Cambria" w:hAnsi="Cambria" w:cs="Cambria"/>
+        </w:rPr>
+        <w:t xml:space="preserve"> up hill with a curb, all the way to the left. </w:t>
       </w:r>
     </w:p>
     <w:p>
@@ -1289,7 +1922,21 @@
         <w:rPr>
           <w:rFonts w:ascii="Cambria" w:hAnsi="Cambria" w:cs="Cambria"/>
         </w:rPr>
-        <w:t xml:space="preserve">                all the rest, turn right. </w:t>
+        <w:t xml:space="preserve">                </w:t>
+      </w:r>
+      <w:proofErr w:type="gramStart"/>
+      <w:r>
+        <w:rPr>
+          <w:rFonts w:ascii="Cambria" w:hAnsi="Cambria" w:cs="Cambria"/>
+        </w:rPr>
+        <w:t>all</w:t>
+      </w:r>
+      <w:proofErr w:type="gramEnd"/>
+      <w:r>
+        <w:rPr>
+          <w:rFonts w:ascii="Cambria" w:hAnsi="Cambria" w:cs="Cambria"/>
+        </w:rPr>
+        <w:t xml:space="preserve"> the rest, turn right. </w:t>
       </w:r>
     </w:p>
     <w:p>
@@ -1317,7 +1964,21 @@
         <w:rPr>
           <w:rFonts w:ascii="Cambria" w:hAnsi="Cambria" w:cs="Cambria"/>
         </w:rPr>
-        <w:t xml:space="preserve">               parking down hill with a curb, check mirror signal for right turn, 30 cm to        </w:t>
+        <w:t xml:space="preserve">               </w:t>
+      </w:r>
+      <w:proofErr w:type="gramStart"/>
+      <w:r>
+        <w:rPr>
+          <w:rFonts w:ascii="Cambria" w:hAnsi="Cambria" w:cs="Cambria"/>
+        </w:rPr>
+        <w:t>parking</w:t>
+      </w:r>
+      <w:proofErr w:type="gramEnd"/>
+      <w:r>
+        <w:rPr>
+          <w:rFonts w:ascii="Cambria" w:hAnsi="Cambria" w:cs="Cambria"/>
+        </w:rPr>
+        <w:t xml:space="preserve"> down hill with a curb, check mirror signal for right turn, 30 cm to        </w:t>
       </w:r>
     </w:p>
     <w:p>
@@ -1334,7 +1995,21 @@
         <w:rPr>
           <w:rFonts w:ascii="Cambria" w:hAnsi="Cambria" w:cs="Cambria"/>
         </w:rPr>
-        <w:t xml:space="preserve">               the curb, turn all the way to the right, apply parking brake, turn ignition off,  </w:t>
+        <w:t xml:space="preserve">               </w:t>
+      </w:r>
+      <w:proofErr w:type="gramStart"/>
+      <w:r>
+        <w:rPr>
+          <w:rFonts w:ascii="Cambria" w:hAnsi="Cambria" w:cs="Cambria"/>
+        </w:rPr>
+        <w:t>the</w:t>
+      </w:r>
+      <w:proofErr w:type="gramEnd"/>
+      <w:r>
+        <w:rPr>
+          <w:rFonts w:ascii="Cambria" w:hAnsi="Cambria" w:cs="Cambria"/>
+        </w:rPr>
+        <w:t xml:space="preserve"> curb, turn all the way to the right, apply parking brake, turn ignition off,  </w:t>
       </w:r>
     </w:p>
     <w:p>
@@ -1351,7 +2026,21 @@
         <w:rPr>
           <w:rFonts w:ascii="Cambria" w:hAnsi="Cambria" w:cs="Cambria"/>
         </w:rPr>
-        <w:t xml:space="preserve">               put the car in park gear</w:t>
+        <w:t xml:space="preserve">               </w:t>
+      </w:r>
+      <w:proofErr w:type="gramStart"/>
+      <w:r>
+        <w:rPr>
+          <w:rFonts w:ascii="Cambria" w:hAnsi="Cambria" w:cs="Cambria"/>
+        </w:rPr>
+        <w:t>put</w:t>
+      </w:r>
+      <w:proofErr w:type="gramEnd"/>
+      <w:r>
+        <w:rPr>
+          <w:rFonts w:ascii="Cambria" w:hAnsi="Cambria" w:cs="Cambria"/>
+        </w:rPr>
+        <w:t xml:space="preserve"> the car in park gear</w:t>
       </w:r>
     </w:p>
     <w:p>
@@ -1392,14 +2081,27 @@
           <w:numId w:val="5"/>
         </w:numPr>
       </w:pPr>
-      <w:r>
-        <w:t>turn on/off signal in time, withi</w:t>
+      <w:proofErr w:type="gramStart"/>
+      <w:r>
+        <w:t>turn</w:t>
+      </w:r>
+      <w:proofErr w:type="gramEnd"/>
+      <w:r>
+        <w:t xml:space="preserve"> on/off signal in time, withi</w:t>
       </w:r>
       <w:r>
         <w:t>n 3 seconds, avoid any confusion</w:t>
       </w:r>
       <w:r>
-        <w:t xml:space="preserve"> to other cars. do not still keep it on after turns </w:t>
+        <w:t xml:space="preserve"> to other cars. </w:t>
+      </w:r>
+      <w:proofErr w:type="gramStart"/>
+      <w:r>
+        <w:t>do</w:t>
+      </w:r>
+      <w:proofErr w:type="gramEnd"/>
+      <w:r>
+        <w:t xml:space="preserve"> not still keep it on after turns </w:t>
       </w:r>
     </w:p>
     <w:p>
@@ -1410,8 +2112,13 @@
           <w:numId w:val="5"/>
         </w:numPr>
       </w:pPr>
-      <w:r>
-        <w:t>turning right to a busy road, eye contact with driver who give you the way</w:t>
+      <w:proofErr w:type="gramStart"/>
+      <w:r>
+        <w:t>turning</w:t>
+      </w:r>
+      <w:proofErr w:type="gramEnd"/>
+      <w:r>
+        <w:t xml:space="preserve"> right to a busy road, eye contact with driver who give you the way</w:t>
       </w:r>
     </w:p>
     <w:p>
@@ -1422,11 +2129,19 @@
           <w:numId w:val="5"/>
         </w:numPr>
       </w:pPr>
-      <w:r>
-        <w:rPr>
-          <w:rFonts w:ascii="Cambria" w:hAnsi="Cambria" w:cs="Cambria"/>
-        </w:rPr>
-        <w:t>whenever change lane(direction), shoulder check even it was clear</w:t>
+      <w:proofErr w:type="gramStart"/>
+      <w:r>
+        <w:rPr>
+          <w:rFonts w:ascii="Cambria" w:hAnsi="Cambria" w:cs="Cambria"/>
+        </w:rPr>
+        <w:t>whenever</w:t>
+      </w:r>
+      <w:proofErr w:type="gramEnd"/>
+      <w:r>
+        <w:rPr>
+          <w:rFonts w:ascii="Cambria" w:hAnsi="Cambria" w:cs="Cambria"/>
+        </w:rPr>
+        <w:t xml:space="preserve"> change lane(direction), shoulder check even it was clear</w:t>
       </w:r>
     </w:p>
     <w:p>
@@ -1437,11 +2152,19 @@
           <w:numId w:val="5"/>
         </w:numPr>
       </w:pPr>
-      <w:r>
-        <w:rPr>
-          <w:rFonts w:ascii="Cambria" w:hAnsi="Cambria" w:cs="Cambria"/>
-        </w:rPr>
-        <w:t>stop 5 meters away from the pedestrian</w:t>
+      <w:proofErr w:type="gramStart"/>
+      <w:r>
+        <w:rPr>
+          <w:rFonts w:ascii="Cambria" w:hAnsi="Cambria" w:cs="Cambria"/>
+        </w:rPr>
+        <w:t>stop</w:t>
+      </w:r>
+      <w:proofErr w:type="gramEnd"/>
+      <w:r>
+        <w:rPr>
+          <w:rFonts w:ascii="Cambria" w:hAnsi="Cambria" w:cs="Cambria"/>
+        </w:rPr>
+        <w:t xml:space="preserve"> 5 meters away from the pedestrian</w:t>
       </w:r>
     </w:p>
     <w:p>
@@ -1452,11 +2175,33 @@
           <w:numId w:val="5"/>
         </w:numPr>
       </w:pPr>
-      <w:r>
-        <w:rPr>
-          <w:rFonts w:ascii="Cambria" w:hAnsi="Cambria" w:cs="Cambria"/>
-        </w:rPr>
-        <w:t xml:space="preserve">mirror mirror then signal </w:t>
+      <w:proofErr w:type="gramStart"/>
+      <w:r>
+        <w:rPr>
+          <w:rFonts w:ascii="Cambria" w:hAnsi="Cambria" w:cs="Cambria"/>
+        </w:rPr>
+        <w:t>mirror</w:t>
+      </w:r>
+      <w:proofErr w:type="gramEnd"/>
+      <w:r>
+        <w:rPr>
+          <w:rFonts w:ascii="Cambria" w:hAnsi="Cambria" w:cs="Cambria"/>
+        </w:rPr>
+        <w:t xml:space="preserve"> </w:t>
+      </w:r>
+      <w:proofErr w:type="spellStart"/>
+      <w:r>
+        <w:rPr>
+          <w:rFonts w:ascii="Cambria" w:hAnsi="Cambria" w:cs="Cambria"/>
+        </w:rPr>
+        <w:t>mirror</w:t>
+      </w:r>
+      <w:proofErr w:type="spellEnd"/>
+      <w:r>
+        <w:rPr>
+          <w:rFonts w:ascii="Cambria" w:hAnsi="Cambria" w:cs="Cambria"/>
+        </w:rPr>
+        <w:t xml:space="preserve"> then signal </w:t>
       </w:r>
     </w:p>
     <w:p>
@@ -1467,11 +2212,19 @@
           <w:numId w:val="5"/>
         </w:numPr>
       </w:pPr>
-      <w:r>
-        <w:rPr>
-          <w:rFonts w:ascii="Cambria" w:hAnsi="Cambria" w:cs="Cambria"/>
-        </w:rPr>
-        <w:t>back mirror glance every 8 seconds</w:t>
+      <w:proofErr w:type="gramStart"/>
+      <w:r>
+        <w:rPr>
+          <w:rFonts w:ascii="Cambria" w:hAnsi="Cambria" w:cs="Cambria"/>
+        </w:rPr>
+        <w:t>back</w:t>
+      </w:r>
+      <w:proofErr w:type="gramEnd"/>
+      <w:r>
+        <w:rPr>
+          <w:rFonts w:ascii="Cambria" w:hAnsi="Cambria" w:cs="Cambria"/>
+        </w:rPr>
+        <w:t xml:space="preserve"> mirror glance every 8 seconds</w:t>
       </w:r>
     </w:p>
     <w:p>
@@ -1482,11 +2235,19 @@
           <w:numId w:val="5"/>
         </w:numPr>
       </w:pPr>
-      <w:r>
-        <w:rPr>
-          <w:rFonts w:ascii="Cambria" w:hAnsi="Cambria" w:cs="Cambria"/>
-        </w:rPr>
-        <w:t>scan intersection even it is green</w:t>
+      <w:proofErr w:type="gramStart"/>
+      <w:r>
+        <w:rPr>
+          <w:rFonts w:ascii="Cambria" w:hAnsi="Cambria" w:cs="Cambria"/>
+        </w:rPr>
+        <w:t>scan</w:t>
+      </w:r>
+      <w:proofErr w:type="gramEnd"/>
+      <w:r>
+        <w:rPr>
+          <w:rFonts w:ascii="Cambria" w:hAnsi="Cambria" w:cs="Cambria"/>
+        </w:rPr>
+        <w:t xml:space="preserve"> intersection even it is green</w:t>
       </w:r>
     </w:p>
     <w:p>
@@ -1497,11 +2258,19 @@
           <w:numId w:val="5"/>
         </w:numPr>
       </w:pPr>
-      <w:r>
-        <w:rPr>
-          <w:rFonts w:ascii="Cambria" w:hAnsi="Cambria" w:cs="Cambria"/>
-        </w:rPr>
-        <w:t>school zone, summer non 30, but still have to be 20 for bump</w:t>
+      <w:proofErr w:type="gramStart"/>
+      <w:r>
+        <w:rPr>
+          <w:rFonts w:ascii="Cambria" w:hAnsi="Cambria" w:cs="Cambria"/>
+        </w:rPr>
+        <w:t>school</w:t>
+      </w:r>
+      <w:proofErr w:type="gramEnd"/>
+      <w:r>
+        <w:rPr>
+          <w:rFonts w:ascii="Cambria" w:hAnsi="Cambria" w:cs="Cambria"/>
+        </w:rPr>
+        <w:t xml:space="preserve"> zone, summer non 30, but still have to be 20 for bump</w:t>
       </w:r>
     </w:p>
     <w:p>
@@ -1516,7 +2285,21 @@
         <w:rPr>
           <w:rFonts w:ascii="Cambria" w:hAnsi="Cambria" w:cs="Cambria"/>
         </w:rPr>
-        <w:t>2 way stop, not strict order, full stop first, then scan left to right and then go.</w:t>
+        <w:t xml:space="preserve">2 </w:t>
+      </w:r>
+      <w:proofErr w:type="gramStart"/>
+      <w:r>
+        <w:rPr>
+          <w:rFonts w:ascii="Cambria" w:hAnsi="Cambria" w:cs="Cambria"/>
+        </w:rPr>
+        <w:t>way</w:t>
+      </w:r>
+      <w:proofErr w:type="gramEnd"/>
+      <w:r>
+        <w:rPr>
+          <w:rFonts w:ascii="Cambria" w:hAnsi="Cambria" w:cs="Cambria"/>
+        </w:rPr>
+        <w:t xml:space="preserve"> stop, not strict order, full stop first, then scan left to right and then go.</w:t>
       </w:r>
     </w:p>
     <w:p>
@@ -1542,11 +2325,19 @@
           <w:numId w:val="5"/>
         </w:numPr>
       </w:pPr>
-      <w:r>
-        <w:rPr>
-          <w:rFonts w:ascii="Cambria" w:hAnsi="Cambria" w:cs="Cambria"/>
-        </w:rPr>
-        <w:t>in round about, signal turn timing, do not signal left when steering right. Left turn is the 3</w:t>
+      <w:proofErr w:type="gramStart"/>
+      <w:r>
+        <w:rPr>
+          <w:rFonts w:ascii="Cambria" w:hAnsi="Cambria" w:cs="Cambria"/>
+        </w:rPr>
+        <w:t>in</w:t>
+      </w:r>
+      <w:proofErr w:type="gramEnd"/>
+      <w:r>
+        <w:rPr>
+          <w:rFonts w:ascii="Cambria" w:hAnsi="Cambria" w:cs="Cambria"/>
+        </w:rPr>
+        <w:t xml:space="preserve"> round about, signal turn timing, do not signal left when steering right. Left turn is the 3</w:t>
       </w:r>
       <w:r>
         <w:rPr>
@@ -1570,12 +2361,42 @@
           <w:numId w:val="5"/>
         </w:numPr>
       </w:pPr>
-      <w:r>
-        <w:rPr>
-          <w:rFonts w:ascii="Cambria" w:hAnsi="Cambria" w:cs="Cambria"/>
-        </w:rPr>
-        <w:t>yield all cars, even the cars from the opposite direction staying in round about for a long time who may wanna go throuth</w:t>
-      </w:r>
+      <w:proofErr w:type="gramStart"/>
+      <w:r>
+        <w:rPr>
+          <w:rFonts w:ascii="Cambria" w:hAnsi="Cambria" w:cs="Cambria"/>
+        </w:rPr>
+        <w:t>yield</w:t>
+      </w:r>
+      <w:proofErr w:type="gramEnd"/>
+      <w:r>
+        <w:rPr>
+          <w:rFonts w:ascii="Cambria" w:hAnsi="Cambria" w:cs="Cambria"/>
+        </w:rPr>
+        <w:t xml:space="preserve"> all cars, even the cars from the opposite direction staying in round about for a long time who may </w:t>
+      </w:r>
+      <w:proofErr w:type="spellStart"/>
+      <w:r>
+        <w:rPr>
+          <w:rFonts w:ascii="Cambria" w:hAnsi="Cambria" w:cs="Cambria"/>
+        </w:rPr>
+        <w:t>wanna</w:t>
+      </w:r>
+      <w:proofErr w:type="spellEnd"/>
+      <w:r>
+        <w:rPr>
+          <w:rFonts w:ascii="Cambria" w:hAnsi="Cambria" w:cs="Cambria"/>
+        </w:rPr>
+        <w:t xml:space="preserve"> go </w:t>
+      </w:r>
+      <w:proofErr w:type="spellStart"/>
+      <w:r>
+        <w:rPr>
+          <w:rFonts w:ascii="Cambria" w:hAnsi="Cambria" w:cs="Cambria"/>
+        </w:rPr>
+        <w:t>throuth</w:t>
+      </w:r>
+      <w:proofErr w:type="spellEnd"/>
     </w:p>
     <w:p>
       <w:pPr>
@@ -1585,8 +2406,21 @@
           <w:numId w:val="5"/>
         </w:numPr>
       </w:pPr>
-      <w:r>
-        <w:t xml:space="preserve">timing, turning left, if too slow, env changed: pedestrian heading out crossing, wait. </w:t>
+      <w:proofErr w:type="gramStart"/>
+      <w:r>
+        <w:t>timing</w:t>
+      </w:r>
+      <w:proofErr w:type="gramEnd"/>
+      <w:r>
+        <w:t xml:space="preserve">, turning left, if too slow, </w:t>
+      </w:r>
+      <w:proofErr w:type="spellStart"/>
+      <w:r>
+        <w:t>env</w:t>
+      </w:r>
+      <w:proofErr w:type="spellEnd"/>
+      <w:r>
+        <w:t xml:space="preserve"> changed: pedestrian heading out crossing, wait. </w:t>
       </w:r>
     </w:p>
     <w:p>
@@ -1615,8 +2449,13 @@
           <w:numId w:val="5"/>
         </w:numPr>
       </w:pPr>
-      <w:r>
-        <w:t>left  turn signal, ASAP, do not hesitate anymore</w:t>
+      <w:proofErr w:type="gramStart"/>
+      <w:r>
+        <w:t>left</w:t>
+      </w:r>
+      <w:proofErr w:type="gramEnd"/>
+      <w:r>
+        <w:t xml:space="preserve">  turn signal, ASAP, do not hesitate anymore</w:t>
       </w:r>
     </w:p>
     <w:p>
@@ -1627,8 +2466,13 @@
           <w:numId w:val="5"/>
         </w:numPr>
       </w:pPr>
-      <w:r>
-        <w:t>watch the adjacent road’s signal, when it is yellow, turn right</w:t>
+      <w:proofErr w:type="gramStart"/>
+      <w:r>
+        <w:t>watch</w:t>
+      </w:r>
+      <w:proofErr w:type="gramEnd"/>
+      <w:r>
+        <w:t xml:space="preserve"> the adjacent road’s signal, when it is yellow, turn right</w:t>
       </w:r>
     </w:p>
     <w:p>
@@ -1639,8 +2483,13 @@
           <w:numId w:val="5"/>
         </w:numPr>
       </w:pPr>
-      <w:r>
-        <w:t>when on wide road, 3 lane, change lane, only watch the adjacent left and right lane. Do</w:t>
+      <w:proofErr w:type="gramStart"/>
+      <w:r>
+        <w:t>when</w:t>
+      </w:r>
+      <w:proofErr w:type="gramEnd"/>
+      <w:r>
+        <w:t xml:space="preserve"> on wide road, 3 lane, change lane, only watch the adjacent left and right lane. Do</w:t>
       </w:r>
       <w:r>
         <w:t xml:space="preserve"> not be scared about the non-</w:t>
@@ -1658,7 +2507,6 @@
         </w:numPr>
       </w:pPr>
       <w:r>
-        <w:lastRenderedPageBreak/>
         <w:t xml:space="preserve"> Ready, prepare for lane change, when see the merge sign, won’t be change lane command</w:t>
       </w:r>
     </w:p>
@@ -1671,7 +2519,23 @@
         </w:numPr>
       </w:pPr>
       <w:r>
-        <w:t xml:space="preserve"> when pull out, watch, gurantee no cars, 360 scan, full steep left turn, never rush to the opposite direction</w:t>
+        <w:t xml:space="preserve"> </w:t>
+      </w:r>
+      <w:proofErr w:type="gramStart"/>
+      <w:r>
+        <w:t>when</w:t>
+      </w:r>
+      <w:proofErr w:type="gramEnd"/>
+      <w:r>
+        <w:t xml:space="preserve"> pull out, watch, </w:t>
+      </w:r>
+      <w:proofErr w:type="spellStart"/>
+      <w:r>
+        <w:t>gurantee</w:t>
+      </w:r>
+      <w:proofErr w:type="spellEnd"/>
+      <w:r>
+        <w:t xml:space="preserve"> no cars, 360 scan, full steep left turn, never rush to the opposite direction</w:t>
       </w:r>
     </w:p>
     <w:p>
@@ -1682,8 +2546,13 @@
           <w:numId w:val="5"/>
         </w:numPr>
       </w:pPr>
-      <w:r>
-        <w:t>never ever change lanes at intersection</w:t>
+      <w:proofErr w:type="gramStart"/>
+      <w:r>
+        <w:t>never</w:t>
+      </w:r>
+      <w:proofErr w:type="gramEnd"/>
+      <w:r>
+        <w:t xml:space="preserve"> ever change lanes at intersection</w:t>
       </w:r>
     </w:p>
     <w:p>
@@ -1694,8 +2563,13 @@
           <w:numId w:val="5"/>
         </w:numPr>
       </w:pPr>
-      <w:r>
-        <w:t>whenever direction changes, shoulder check, shoulder check, shoulder check</w:t>
+      <w:proofErr w:type="gramStart"/>
+      <w:r>
+        <w:t>whenever</w:t>
+      </w:r>
+      <w:proofErr w:type="gramEnd"/>
+      <w:r>
+        <w:t xml:space="preserve"> direction changes, shoulder check, shoulder check, shoulder check</w:t>
       </w:r>
     </w:p>
     <w:p>
@@ -1706,8 +2580,21 @@
           <w:numId w:val="5"/>
         </w:numPr>
       </w:pPr>
-      <w:r>
-        <w:t>change lane can also with very low speed. But never never bock the intersection</w:t>
+      <w:proofErr w:type="gramStart"/>
+      <w:r>
+        <w:t>change</w:t>
+      </w:r>
+      <w:proofErr w:type="gramEnd"/>
+      <w:r>
+        <w:t xml:space="preserve"> lane can also with very low speed. But never </w:t>
+      </w:r>
+      <w:proofErr w:type="spellStart"/>
+      <w:r>
+        <w:t>never</w:t>
+      </w:r>
+      <w:proofErr w:type="spellEnd"/>
+      <w:r>
+        <w:t xml:space="preserve"> bock the intersection</w:t>
       </w:r>
     </w:p>
     <w:p>
@@ -1747,32 +2634,64 @@
           <w:numId w:val="7"/>
         </w:numPr>
       </w:pPr>
-      <w:r>
-        <w:t>do not be confused by 2 way left turn. 2 way left turn before intersection: 1st available left turn. Intersection right:</w:t>
-      </w:r>
-    </w:p>
-    <w:p>
-      <w:pPr>
-        <w:pStyle w:val="ListParagraph"/>
-      </w:pPr>
-      <w:r>
-        <w:t xml:space="preserve">turn left, be cautious picking up lane, leave enough space to the cars on the incoming road on the left do not turn into their left turning lane. </w:t>
-      </w:r>
-    </w:p>
-    <w:p>
-      <w:pPr>
-        <w:pStyle w:val="ListParagraph"/>
-      </w:pPr>
-    </w:p>
-    <w:p>
-      <w:pPr>
-        <w:pStyle w:val="ListParagraph"/>
-      </w:pPr>
-      <w:r>
-        <w:rPr>
-          <w:rFonts w:ascii="Cambria" w:hAnsi="Cambria" w:cs="Cambria"/>
-        </w:rPr>
-        <w:t>watch the sign on the road, left turn, stop behind the line which is far behind the go though lane's stop line, watch the lane to turn into. left turn, keep enough gap, for the incoming left turn cars.</w:t>
+      <w:proofErr w:type="gramStart"/>
+      <w:r>
+        <w:t>do</w:t>
+      </w:r>
+      <w:proofErr w:type="gramEnd"/>
+      <w:r>
+        <w:t xml:space="preserve"> not be confused by 2 way left turn. 2 way left turn before intersection: 1st available left turn. Intersection right:</w:t>
+      </w:r>
+    </w:p>
+    <w:p>
+      <w:pPr>
+        <w:pStyle w:val="ListParagraph"/>
+      </w:pPr>
+      <w:proofErr w:type="gramStart"/>
+      <w:r>
+        <w:t>turn</w:t>
+      </w:r>
+      <w:proofErr w:type="gramEnd"/>
+      <w:r>
+        <w:t xml:space="preserve"> left, be cautious picking up lane, leave enough space to the cars on the incoming road on the left do not turn into their left turning lane. </w:t>
+      </w:r>
+    </w:p>
+    <w:p>
+      <w:pPr>
+        <w:pStyle w:val="ListParagraph"/>
+      </w:pPr>
+    </w:p>
+    <w:p>
+      <w:pPr>
+        <w:pStyle w:val="ListParagraph"/>
+      </w:pPr>
+      <w:proofErr w:type="gramStart"/>
+      <w:r>
+        <w:rPr>
+          <w:rFonts w:ascii="Cambria" w:hAnsi="Cambria" w:cs="Cambria"/>
+        </w:rPr>
+        <w:t>watch</w:t>
+      </w:r>
+      <w:proofErr w:type="gramEnd"/>
+      <w:r>
+        <w:rPr>
+          <w:rFonts w:ascii="Cambria" w:hAnsi="Cambria" w:cs="Cambria"/>
+        </w:rPr>
+        <w:t xml:space="preserve"> the sign on the road, left turn, stop behind the line which is far behind the go though lane's stop line, watch the lane to turn into. </w:t>
+      </w:r>
+      <w:proofErr w:type="gramStart"/>
+      <w:r>
+        <w:rPr>
+          <w:rFonts w:ascii="Cambria" w:hAnsi="Cambria" w:cs="Cambria"/>
+        </w:rPr>
+        <w:t>left</w:t>
+      </w:r>
+      <w:proofErr w:type="gramEnd"/>
+      <w:r>
+        <w:rPr>
+          <w:rFonts w:ascii="Cambria" w:hAnsi="Cambria" w:cs="Cambria"/>
+        </w:rPr>
+        <w:t xml:space="preserve"> turn, keep enough gap, for the incoming left turn cars.</w:t>
       </w:r>
     </w:p>
     <w:p>
@@ -1786,25 +2705,69 @@
           <w:rFonts w:ascii="Cambria" w:hAnsi="Cambria" w:cs="Cambria"/>
         </w:rPr>
       </w:pPr>
-      <w:r>
-        <w:rPr>
-          <w:rFonts w:ascii="Cambria" w:hAnsi="Cambria" w:cs="Cambria"/>
-        </w:rPr>
-        <w:t xml:space="preserve">previous car turned. Signal was green. when it is my turn, may already    </w:t>
-      </w:r>
-    </w:p>
-    <w:p>
-      <w:pPr>
-        <w:pStyle w:val="ListParagraph"/>
-        <w:rPr>
-          <w:rFonts w:ascii="Cambria" w:hAnsi="Cambria" w:cs="Cambria"/>
-        </w:rPr>
-      </w:pPr>
-      <w:r>
-        <w:rPr>
-          <w:rFonts w:ascii="Cambria" w:hAnsi="Cambria" w:cs="Cambria"/>
-        </w:rPr>
-        <w:t>changed to yellow. have to stop</w:t>
+      <w:proofErr w:type="gramStart"/>
+      <w:r>
+        <w:rPr>
+          <w:rFonts w:ascii="Cambria" w:hAnsi="Cambria" w:cs="Cambria"/>
+        </w:rPr>
+        <w:t>previous</w:t>
+      </w:r>
+      <w:proofErr w:type="gramEnd"/>
+      <w:r>
+        <w:rPr>
+          <w:rFonts w:ascii="Cambria" w:hAnsi="Cambria" w:cs="Cambria"/>
+        </w:rPr>
+        <w:t xml:space="preserve"> car turned. Signal was green. </w:t>
+      </w:r>
+      <w:proofErr w:type="gramStart"/>
+      <w:r>
+        <w:rPr>
+          <w:rFonts w:ascii="Cambria" w:hAnsi="Cambria" w:cs="Cambria"/>
+        </w:rPr>
+        <w:t>when</w:t>
+      </w:r>
+      <w:proofErr w:type="gramEnd"/>
+      <w:r>
+        <w:rPr>
+          <w:rFonts w:ascii="Cambria" w:hAnsi="Cambria" w:cs="Cambria"/>
+        </w:rPr>
+        <w:t xml:space="preserve"> it is my turn, may already    </w:t>
+      </w:r>
+    </w:p>
+    <w:p>
+      <w:pPr>
+        <w:pStyle w:val="ListParagraph"/>
+        <w:rPr>
+          <w:rFonts w:ascii="Cambria" w:hAnsi="Cambria" w:cs="Cambria"/>
+        </w:rPr>
+      </w:pPr>
+      <w:proofErr w:type="gramStart"/>
+      <w:r>
+        <w:rPr>
+          <w:rFonts w:ascii="Cambria" w:hAnsi="Cambria" w:cs="Cambria"/>
+        </w:rPr>
+        <w:t>changed</w:t>
+      </w:r>
+      <w:proofErr w:type="gramEnd"/>
+      <w:r>
+        <w:rPr>
+          <w:rFonts w:ascii="Cambria" w:hAnsi="Cambria" w:cs="Cambria"/>
+        </w:rPr>
+        <w:t xml:space="preserve"> to yellow. </w:t>
+      </w:r>
+      <w:proofErr w:type="gramStart"/>
+      <w:r>
+        <w:rPr>
+          <w:rFonts w:ascii="Cambria" w:hAnsi="Cambria" w:cs="Cambria"/>
+        </w:rPr>
+        <w:t>have</w:t>
+      </w:r>
+      <w:proofErr w:type="gramEnd"/>
+      <w:r>
+        <w:rPr>
+          <w:rFonts w:ascii="Cambria" w:hAnsi="Cambria" w:cs="Cambria"/>
+        </w:rPr>
+        <w:t xml:space="preserve"> to stop</w:t>
       </w:r>
     </w:p>
     <w:p>
@@ -1818,11 +2781,19 @@
           <w:rFonts w:ascii="Cambria" w:hAnsi="Cambria" w:cs="Cambria"/>
         </w:rPr>
       </w:pPr>
-      <w:r>
-        <w:rPr>
-          <w:rFonts w:ascii="Cambria" w:hAnsi="Cambria" w:cs="Cambria"/>
-        </w:rPr>
-        <w:t>the lane most centered, may not be the left turn specific lane, only if it is narrow street.</w:t>
+      <w:proofErr w:type="gramStart"/>
+      <w:r>
+        <w:rPr>
+          <w:rFonts w:ascii="Cambria" w:hAnsi="Cambria" w:cs="Cambria"/>
+        </w:rPr>
+        <w:t>the</w:t>
+      </w:r>
+      <w:proofErr w:type="gramEnd"/>
+      <w:r>
+        <w:rPr>
+          <w:rFonts w:ascii="Cambria" w:hAnsi="Cambria" w:cs="Cambria"/>
+        </w:rPr>
+        <w:t xml:space="preserve"> lane most centered, may not be the left turn specific lane, only if it is narrow street.</w:t>
       </w:r>
     </w:p>
     <w:p>
@@ -1833,11 +2804,19 @@
           <w:numId w:val="7"/>
         </w:numPr>
       </w:pPr>
-      <w:r>
-        <w:rPr>
-          <w:rFonts w:ascii="Cambria" w:hAnsi="Cambria" w:cs="Cambria"/>
-        </w:rPr>
-        <w:t>for narrow street, have to put forward head close to window to watch, if there is left turn signal no need</w:t>
+      <w:proofErr w:type="gramStart"/>
+      <w:r>
+        <w:rPr>
+          <w:rFonts w:ascii="Cambria" w:hAnsi="Cambria" w:cs="Cambria"/>
+        </w:rPr>
+        <w:t>for</w:t>
+      </w:r>
+      <w:proofErr w:type="gramEnd"/>
+      <w:r>
+        <w:rPr>
+          <w:rFonts w:ascii="Cambria" w:hAnsi="Cambria" w:cs="Cambria"/>
+        </w:rPr>
+        <w:t xml:space="preserve"> narrow street, have to put forward head close to window to watch, if there is left turn signal no need</w:t>
       </w:r>
     </w:p>
     <w:p>
@@ -1848,11 +2827,47 @@
           <w:numId w:val="7"/>
         </w:numPr>
       </w:pPr>
-      <w:r>
-        <w:rPr>
-          <w:rFonts w:ascii="Cambria" w:hAnsi="Cambria" w:cs="Cambria"/>
-        </w:rPr>
-        <w:t>turning left is softer. even 40 for big degrees, 135 for example. but slow down to 20 mostly in common cases</w:t>
+      <w:proofErr w:type="gramStart"/>
+      <w:r>
+        <w:rPr>
+          <w:rFonts w:ascii="Cambria" w:hAnsi="Cambria" w:cs="Cambria"/>
+        </w:rPr>
+        <w:t>turning</w:t>
+      </w:r>
+      <w:proofErr w:type="gramEnd"/>
+      <w:r>
+        <w:rPr>
+          <w:rFonts w:ascii="Cambria" w:hAnsi="Cambria" w:cs="Cambria"/>
+        </w:rPr>
+        <w:t xml:space="preserve"> left is softer. </w:t>
+      </w:r>
+      <w:proofErr w:type="gramStart"/>
+      <w:r>
+        <w:rPr>
+          <w:rFonts w:ascii="Cambria" w:hAnsi="Cambria" w:cs="Cambria"/>
+        </w:rPr>
+        <w:t>even</w:t>
+      </w:r>
+      <w:proofErr w:type="gramEnd"/>
+      <w:r>
+        <w:rPr>
+          <w:rFonts w:ascii="Cambria" w:hAnsi="Cambria" w:cs="Cambria"/>
+        </w:rPr>
+        <w:t xml:space="preserve"> 40 for big degrees, 135 for example. </w:t>
+      </w:r>
+      <w:proofErr w:type="gramStart"/>
+      <w:r>
+        <w:rPr>
+          <w:rFonts w:ascii="Cambria" w:hAnsi="Cambria" w:cs="Cambria"/>
+        </w:rPr>
+        <w:t>but</w:t>
+      </w:r>
+      <w:proofErr w:type="gramEnd"/>
+      <w:r>
+        <w:rPr>
+          <w:rFonts w:ascii="Cambria" w:hAnsi="Cambria" w:cs="Cambria"/>
+        </w:rPr>
+        <w:t xml:space="preserve"> slow down to 20 mostly in common cases</w:t>
       </w:r>
     </w:p>
     <w:p>
@@ -1881,11 +2896,33 @@
           <w:rFonts w:ascii="Cambria" w:hAnsi="Cambria" w:cs="Cambria"/>
         </w:rPr>
       </w:pPr>
-      <w:r>
-        <w:rPr>
-          <w:rFonts w:ascii="Cambria" w:hAnsi="Cambria" w:cs="Cambria"/>
-        </w:rPr>
-        <w:t xml:space="preserve">when the previous car start steering, go out. when the front car is still    </w:t>
+      <w:proofErr w:type="gramStart"/>
+      <w:r>
+        <w:rPr>
+          <w:rFonts w:ascii="Cambria" w:hAnsi="Cambria" w:cs="Cambria"/>
+        </w:rPr>
+        <w:t>when</w:t>
+      </w:r>
+      <w:proofErr w:type="gramEnd"/>
+      <w:r>
+        <w:rPr>
+          <w:rFonts w:ascii="Cambria" w:hAnsi="Cambria" w:cs="Cambria"/>
+        </w:rPr>
+        <w:t xml:space="preserve"> the previous car start steering, go out. </w:t>
+      </w:r>
+      <w:proofErr w:type="gramStart"/>
+      <w:r>
+        <w:rPr>
+          <w:rFonts w:ascii="Cambria" w:hAnsi="Cambria" w:cs="Cambria"/>
+        </w:rPr>
+        <w:t>when</w:t>
+      </w:r>
+      <w:proofErr w:type="gramEnd"/>
+      <w:r>
+        <w:rPr>
+          <w:rFonts w:ascii="Cambria" w:hAnsi="Cambria" w:cs="Cambria"/>
+        </w:rPr>
+        <w:t xml:space="preserve"> the front car is still    </w:t>
       </w:r>
     </w:p>
     <w:p>
@@ -1904,11 +2941,19 @@
         </w:rPr>
         <w:t xml:space="preserve">              </w:t>
       </w:r>
-      <w:r>
-        <w:rPr>
-          <w:rFonts w:ascii="Cambria" w:hAnsi="Cambria" w:cs="Cambria"/>
-        </w:rPr>
-        <w:t xml:space="preserve">straight, stay. </w:t>
+      <w:proofErr w:type="gramStart"/>
+      <w:r>
+        <w:rPr>
+          <w:rFonts w:ascii="Cambria" w:hAnsi="Cambria" w:cs="Cambria"/>
+        </w:rPr>
+        <w:t>straight</w:t>
+      </w:r>
+      <w:proofErr w:type="gramEnd"/>
+      <w:r>
+        <w:rPr>
+          <w:rFonts w:ascii="Cambria" w:hAnsi="Cambria" w:cs="Cambria"/>
+        </w:rPr>
+        <w:t xml:space="preserve">, stay. </w:t>
       </w:r>
     </w:p>
     <w:p>
@@ -1927,7 +2972,21 @@
         <w:rPr>
           <w:rFonts w:ascii="Cambria" w:hAnsi="Cambria" w:cs="Cambria"/>
         </w:rPr>
-        <w:t xml:space="preserve">  stay straight for the pedestrian, even if she is violating the rule</w:t>
+        <w:t xml:space="preserve">  </w:t>
+      </w:r>
+      <w:proofErr w:type="gramStart"/>
+      <w:r>
+        <w:rPr>
+          <w:rFonts w:ascii="Cambria" w:hAnsi="Cambria" w:cs="Cambria"/>
+        </w:rPr>
+        <w:t>stay</w:t>
+      </w:r>
+      <w:proofErr w:type="gramEnd"/>
+      <w:r>
+        <w:rPr>
+          <w:rFonts w:ascii="Cambria" w:hAnsi="Cambria" w:cs="Cambria"/>
+        </w:rPr>
+        <w:t xml:space="preserve"> straight for the pedestrian, even if she is violating the rule</w:t>
       </w:r>
     </w:p>
     <w:p>
@@ -1948,26 +3007,36 @@
           <w:rFonts w:ascii="Cambria" w:hAnsi="Cambria" w:cs="Cambria"/>
         </w:rPr>
       </w:pPr>
-      <w:r>
-        <w:rPr>
-          <w:rFonts w:ascii="Cambria" w:hAnsi="Cambria" w:cs="Cambria"/>
-        </w:rPr>
-        <w:t xml:space="preserve">intersections having left turn signal,  watch the left part. Do not scan right </w:t>
-      </w:r>
-    </w:p>
-    <w:p>
-      <w:pPr>
-        <w:pStyle w:val="ListParagraph"/>
-        <w:rPr>
-          <w:rFonts w:ascii="Cambria" w:hAnsi="Cambria" w:cs="Cambria"/>
-        </w:rPr>
-      </w:pPr>
+      <w:proofErr w:type="gramStart"/>
+      <w:r>
+        <w:rPr>
+          <w:rFonts w:ascii="Cambria" w:hAnsi="Cambria" w:cs="Cambria"/>
+        </w:rPr>
+        <w:t>intersections</w:t>
+      </w:r>
+      <w:proofErr w:type="gramEnd"/>
+      <w:r>
+        <w:rPr>
+          <w:rFonts w:ascii="Cambria" w:hAnsi="Cambria" w:cs="Cambria"/>
+        </w:rPr>
+        <w:t xml:space="preserve"> having left turn signal,  watch the left part. Do not scan right </w:t>
+      </w:r>
+    </w:p>
+    <w:p>
+      <w:pPr>
+        <w:pStyle w:val="ListParagraph"/>
+        <w:rPr>
+          <w:rFonts w:ascii="Cambria" w:hAnsi="Cambria" w:cs="Cambria"/>
+        </w:rPr>
+      </w:pPr>
+      <w:proofErr w:type="gramStart"/>
       <w:r>
         <w:rPr>
           <w:rFonts w:ascii="Cambria" w:hAnsi="Cambria" w:cs="Cambria"/>
         </w:rPr>
         <w:t>part</w:t>
       </w:r>
+      <w:proofErr w:type="gramEnd"/>
     </w:p>
     <w:p>
       <w:r>
@@ -1982,8 +3051,13 @@
           <w:numId w:val="7"/>
         </w:numPr>
       </w:pPr>
-      <w:r>
-        <w:t>when yellow light, release brake, add oil go</w:t>
+      <w:proofErr w:type="gramStart"/>
+      <w:r>
+        <w:t>when</w:t>
+      </w:r>
+      <w:proofErr w:type="gramEnd"/>
+      <w:r>
+        <w:t xml:space="preserve"> yellow light, release brake, add oil go</w:t>
       </w:r>
     </w:p>
     <w:p>
@@ -1995,7 +3069,15 @@
         </w:numPr>
       </w:pPr>
       <w:r>
-        <w:t xml:space="preserve">135 degree(45 degree) soft left turn, close to left, align your car to the opposite direction’s left turn lane. </w:t>
+        <w:t xml:space="preserve">135 </w:t>
+      </w:r>
+      <w:proofErr w:type="gramStart"/>
+      <w:r>
+        <w:t>degree(</w:t>
+      </w:r>
+      <w:proofErr w:type="gramEnd"/>
+      <w:r>
+        <w:t xml:space="preserve">45 degree) soft left turn, close to left, align your car to the opposite direction’s left turn lane. </w:t>
       </w:r>
     </w:p>
     <w:p>
@@ -2026,8 +3108,13 @@
           <w:numId w:val="7"/>
         </w:numPr>
       </w:pPr>
-      <w:r>
-        <w:t xml:space="preserve">when left turn having very small angel, like 201 turn into Fraser highway, </w:t>
+      <w:proofErr w:type="gramStart"/>
+      <w:r>
+        <w:t>when</w:t>
+      </w:r>
+      <w:proofErr w:type="gramEnd"/>
+      <w:r>
+        <w:t xml:space="preserve"> left turn having very small angel, like 201 turn into Fraser highway, </w:t>
       </w:r>
     </w:p>
     <w:p/>
@@ -2035,9 +3122,13 @@
       <w:pPr>
         <w:pStyle w:val="ListParagraph"/>
       </w:pPr>
-      <w:r>
-        <w:lastRenderedPageBreak/>
-        <w:t xml:space="preserve">very short distance &lt;half of the length of the car, turn left right form the beginning. Align with the lane turn into, aim the angel. Can’t stop for a longer </w:t>
+      <w:proofErr w:type="gramStart"/>
+      <w:r>
+        <w:t>very</w:t>
+      </w:r>
+      <w:proofErr w:type="gramEnd"/>
+      <w:r>
+        <w:t xml:space="preserve"> short distance &lt;half of the length of the car, turn left right form the beginning. Align with the lane turn into, aim the angel. Can’t stop for a longer </w:t>
       </w:r>
       <w:r>
         <w:t xml:space="preserve">way. </w:t>
@@ -2051,8 +3142,13 @@
           <w:numId w:val="7"/>
         </w:numPr>
       </w:pPr>
-      <w:r>
-        <w:t>flashing yellow light, go out and turn when safe, do not stop</w:t>
+      <w:proofErr w:type="gramStart"/>
+      <w:r>
+        <w:t>flashing</w:t>
+      </w:r>
+      <w:proofErr w:type="gramEnd"/>
+      <w:r>
+        <w:t xml:space="preserve"> yellow light, go out and turn when safe, do not stop</w:t>
       </w:r>
     </w:p>
     <w:p>
@@ -2063,8 +3159,13 @@
           <w:numId w:val="7"/>
         </w:numPr>
       </w:pPr>
-      <w:r>
-        <w:t>if already out, wait for yellow light and go</w:t>
+      <w:proofErr w:type="gramStart"/>
+      <w:r>
+        <w:t>if</w:t>
+      </w:r>
+      <w:proofErr w:type="gramEnd"/>
+      <w:r>
+        <w:t xml:space="preserve"> already out, wait for yellow light and go</w:t>
       </w:r>
     </w:p>
     <w:p>
@@ -2075,8 +3176,13 @@
           <w:numId w:val="7"/>
         </w:numPr>
       </w:pPr>
-      <w:r>
-        <w:t>but do not go out when it is yellow</w:t>
+      <w:proofErr w:type="gramStart"/>
+      <w:r>
+        <w:t>but</w:t>
+      </w:r>
+      <w:proofErr w:type="gramEnd"/>
+      <w:r>
+        <w:t xml:space="preserve"> do not go out when it is yellow</w:t>
       </w:r>
     </w:p>
     <w:p>
@@ -2134,13 +3240,41 @@
         <w:rPr>
           <w:rFonts w:ascii="Cambria" w:hAnsi="Cambria" w:cs="Cambria"/>
         </w:rPr>
-        <w:t>64 Ave right turn up to bridge</w:t>
-      </w:r>
-      <w:r>
-        <w:rPr>
-          <w:rFonts w:ascii="Cambria" w:hAnsi="Cambria" w:cs="Cambria"/>
-        </w:rPr>
-        <w:t>(204 st)</w:t>
+        <w:t xml:space="preserve">64 Ave right turn up to </w:t>
+      </w:r>
+      <w:proofErr w:type="gramStart"/>
+      <w:r>
+        <w:rPr>
+          <w:rFonts w:ascii="Cambria" w:hAnsi="Cambria" w:cs="Cambria"/>
+        </w:rPr>
+        <w:t>bridge</w:t>
+      </w:r>
+      <w:r>
+        <w:rPr>
+          <w:rFonts w:ascii="Cambria" w:hAnsi="Cambria" w:cs="Cambria"/>
+        </w:rPr>
+        <w:t>(</w:t>
+      </w:r>
+      <w:proofErr w:type="gramEnd"/>
+      <w:r>
+        <w:rPr>
+          <w:rFonts w:ascii="Cambria" w:hAnsi="Cambria" w:cs="Cambria"/>
+        </w:rPr>
+        <w:t xml:space="preserve">204 </w:t>
+      </w:r>
+      <w:proofErr w:type="spellStart"/>
+      <w:r>
+        <w:rPr>
+          <w:rFonts w:ascii="Cambria" w:hAnsi="Cambria" w:cs="Cambria"/>
+        </w:rPr>
+        <w:t>st</w:t>
+      </w:r>
+      <w:proofErr w:type="spellEnd"/>
+      <w:r>
+        <w:rPr>
+          <w:rFonts w:ascii="Cambria" w:hAnsi="Cambria" w:cs="Cambria"/>
+        </w:rPr>
+        <w:t>)</w:t>
       </w:r>
       <w:r>
         <w:rPr>
@@ -2163,11 +3297,19 @@
           <w:szCs w:val="32"/>
         </w:rPr>
       </w:pPr>
-      <w:r>
-        <w:rPr>
-          <w:rFonts w:ascii="Cambria" w:hAnsi="Cambria" w:cs="Cambria"/>
-        </w:rPr>
-        <w:t>right turn always to the rightest, then after examiner asked for lane change, then change lane.</w:t>
+      <w:proofErr w:type="gramStart"/>
+      <w:r>
+        <w:rPr>
+          <w:rFonts w:ascii="Cambria" w:hAnsi="Cambria" w:cs="Cambria"/>
+        </w:rPr>
+        <w:t>right</w:t>
+      </w:r>
+      <w:proofErr w:type="gramEnd"/>
+      <w:r>
+        <w:rPr>
+          <w:rFonts w:ascii="Cambria" w:hAnsi="Cambria" w:cs="Cambria"/>
+        </w:rPr>
+        <w:t xml:space="preserve"> turn always to the rightest, then after examiner asked for lane change, then change lane.</w:t>
       </w:r>
     </w:p>
     <w:p>
@@ -2184,11 +3326,19 @@
           <w:szCs w:val="32"/>
         </w:rPr>
       </w:pPr>
-      <w:r>
-        <w:rPr>
-          <w:rFonts w:ascii="Cambria" w:hAnsi="Cambria" w:cs="Cambria"/>
-        </w:rPr>
-        <w:t>turn right, do not occupy the right side too early, adjust the car's position at the last 20m away from turning ri</w:t>
+      <w:proofErr w:type="gramStart"/>
+      <w:r>
+        <w:rPr>
+          <w:rFonts w:ascii="Cambria" w:hAnsi="Cambria" w:cs="Cambria"/>
+        </w:rPr>
+        <w:t>turn</w:t>
+      </w:r>
+      <w:proofErr w:type="gramEnd"/>
+      <w:r>
+        <w:rPr>
+          <w:rFonts w:ascii="Cambria" w:hAnsi="Cambria" w:cs="Cambria"/>
+        </w:rPr>
+        <w:t xml:space="preserve"> right, do not occupy the right side too early, adjust the car's position at the last 20m away from turning ri</w:t>
       </w:r>
       <w:r>
         <w:rPr>
@@ -2217,11 +3367,33 @@
           <w:szCs w:val="32"/>
         </w:rPr>
       </w:pPr>
-      <w:r>
-        <w:rPr>
-          <w:rFonts w:ascii="Cambria" w:hAnsi="Cambria" w:cs="Cambria"/>
-        </w:rPr>
-        <w:t>turning right is sharp, slow down to 20, for shaper ones, slow down to 10.  200 st turn right to 68 Ave (bridge there)</w:t>
+      <w:proofErr w:type="gramStart"/>
+      <w:r>
+        <w:rPr>
+          <w:rFonts w:ascii="Cambria" w:hAnsi="Cambria" w:cs="Cambria"/>
+        </w:rPr>
+        <w:t>turning</w:t>
+      </w:r>
+      <w:proofErr w:type="gramEnd"/>
+      <w:r>
+        <w:rPr>
+          <w:rFonts w:ascii="Cambria" w:hAnsi="Cambria" w:cs="Cambria"/>
+        </w:rPr>
+        <w:t xml:space="preserve"> right is sharp, slow down to 20, for shaper ones, slow down to 10.  200 </w:t>
+      </w:r>
+      <w:proofErr w:type="spellStart"/>
+      <w:r>
+        <w:rPr>
+          <w:rFonts w:ascii="Cambria" w:hAnsi="Cambria" w:cs="Cambria"/>
+        </w:rPr>
+        <w:t>st</w:t>
+      </w:r>
+      <w:proofErr w:type="spellEnd"/>
+      <w:r>
+        <w:rPr>
+          <w:rFonts w:ascii="Cambria" w:hAnsi="Cambria" w:cs="Cambria"/>
+        </w:rPr>
+        <w:t xml:space="preserve"> turn right to 68 Ave (bridge there)</w:t>
       </w:r>
     </w:p>
     <w:p>
@@ -2238,11 +3410,19 @@
           <w:szCs w:val="32"/>
         </w:rPr>
       </w:pPr>
-      <w:r>
-        <w:rPr>
-          <w:rFonts w:ascii="Cambria" w:hAnsi="Cambria" w:cs="Cambria"/>
-        </w:rPr>
-        <w:t>be cautious about the following distance</w:t>
+      <w:proofErr w:type="gramStart"/>
+      <w:r>
+        <w:rPr>
+          <w:rFonts w:ascii="Cambria" w:hAnsi="Cambria" w:cs="Cambria"/>
+        </w:rPr>
+        <w:t>be</w:t>
+      </w:r>
+      <w:proofErr w:type="gramEnd"/>
+      <w:r>
+        <w:rPr>
+          <w:rFonts w:ascii="Cambria" w:hAnsi="Cambria" w:cs="Cambria"/>
+        </w:rPr>
+        <w:t xml:space="preserve"> cautious about the following distance</w:t>
       </w:r>
     </w:p>
     <w:p>
@@ -2259,11 +3439,19 @@
           <w:szCs w:val="32"/>
         </w:rPr>
       </w:pPr>
-      <w:r>
-        <w:rPr>
-          <w:rFonts w:ascii="Cambria" w:hAnsi="Cambria" w:cs="Cambria"/>
-        </w:rPr>
-        <w:t>always to the rightest lane, wait commands from examiner to change lane</w:t>
+      <w:proofErr w:type="gramStart"/>
+      <w:r>
+        <w:rPr>
+          <w:rFonts w:ascii="Cambria" w:hAnsi="Cambria" w:cs="Cambria"/>
+        </w:rPr>
+        <w:t>always</w:t>
+      </w:r>
+      <w:proofErr w:type="gramEnd"/>
+      <w:r>
+        <w:rPr>
+          <w:rFonts w:ascii="Cambria" w:hAnsi="Cambria" w:cs="Cambria"/>
+        </w:rPr>
+        <w:t xml:space="preserve"> to the rightest lane, wait commands from examiner to change lane</w:t>
       </w:r>
     </w:p>
     <w:p>
@@ -2280,11 +3468,19 @@
           <w:szCs w:val="32"/>
         </w:rPr>
       </w:pPr>
-      <w:r>
-        <w:rPr>
-          <w:rFonts w:ascii="Cambria" w:hAnsi="Cambria" w:cs="Cambria"/>
-        </w:rPr>
-        <w:t>unless the right most lane is for bus only</w:t>
+      <w:proofErr w:type="gramStart"/>
+      <w:r>
+        <w:rPr>
+          <w:rFonts w:ascii="Cambria" w:hAnsi="Cambria" w:cs="Cambria"/>
+        </w:rPr>
+        <w:t>unless</w:t>
+      </w:r>
+      <w:proofErr w:type="gramEnd"/>
+      <w:r>
+        <w:rPr>
+          <w:rFonts w:ascii="Cambria" w:hAnsi="Cambria" w:cs="Cambria"/>
+        </w:rPr>
+        <w:t xml:space="preserve"> the right most lane is for bus only</w:t>
       </w:r>
     </w:p>
     <w:p>
@@ -2301,12 +3497,14 @@
           <w:szCs w:val="32"/>
         </w:rPr>
       </w:pPr>
+      <w:proofErr w:type="gramStart"/>
       <w:r>
         <w:rPr>
           <w:rFonts w:ascii="Cambria" w:hAnsi="Cambria" w:cs="Cambria"/>
         </w:rPr>
         <w:t>timing</w:t>
       </w:r>
+      <w:proofErr w:type="gramEnd"/>
     </w:p>
     <w:p>
       <w:pPr>
@@ -2322,11 +3520,19 @@
           <w:szCs w:val="32"/>
         </w:rPr>
       </w:pPr>
-      <w:r>
-        <w:rPr>
-          <w:rFonts w:ascii="Cambria" w:hAnsi="Cambria" w:cs="Cambria"/>
-        </w:rPr>
-        <w:t>do not touch the yellow line, never</w:t>
+      <w:proofErr w:type="gramStart"/>
+      <w:r>
+        <w:rPr>
+          <w:rFonts w:ascii="Cambria" w:hAnsi="Cambria" w:cs="Cambria"/>
+        </w:rPr>
+        <w:t>do</w:t>
+      </w:r>
+      <w:proofErr w:type="gramEnd"/>
+      <w:r>
+        <w:rPr>
+          <w:rFonts w:ascii="Cambria" w:hAnsi="Cambria" w:cs="Cambria"/>
+        </w:rPr>
+        <w:t xml:space="preserve"> not touch the yellow line, never</w:t>
       </w:r>
       <w:r>
         <w:rPr>
@@ -2338,7 +3544,21 @@
         <w:rPr>
           <w:rFonts w:ascii="Cambria" w:hAnsi="Cambria" w:cs="Cambria"/>
         </w:rPr>
-        <w:t xml:space="preserve"> dangerous action </w:t>
+        <w:t xml:space="preserve"> </w:t>
+      </w:r>
+      <w:proofErr w:type="gramStart"/>
+      <w:r>
+        <w:rPr>
+          <w:rFonts w:ascii="Cambria" w:hAnsi="Cambria" w:cs="Cambria"/>
+        </w:rPr>
+        <w:t>dangerous</w:t>
+      </w:r>
+      <w:proofErr w:type="gramEnd"/>
+      <w:r>
+        <w:rPr>
+          <w:rFonts w:ascii="Cambria" w:hAnsi="Cambria" w:cs="Cambria"/>
+        </w:rPr>
+        <w:t xml:space="preserve"> action </w:t>
       </w:r>
     </w:p>
     <w:p>
@@ -2355,11 +3575,19 @@
           <w:szCs w:val="32"/>
         </w:rPr>
       </w:pPr>
-      <w:r>
-        <w:rPr>
-          <w:rFonts w:ascii="Cambria" w:hAnsi="Cambria" w:cs="Cambria"/>
-        </w:rPr>
-        <w:t>can cover white line on the safe side when have to</w:t>
+      <w:proofErr w:type="gramStart"/>
+      <w:r>
+        <w:rPr>
+          <w:rFonts w:ascii="Cambria" w:hAnsi="Cambria" w:cs="Cambria"/>
+        </w:rPr>
+        <w:t>can</w:t>
+      </w:r>
+      <w:proofErr w:type="gramEnd"/>
+      <w:r>
+        <w:rPr>
+          <w:rFonts w:ascii="Cambria" w:hAnsi="Cambria" w:cs="Cambria"/>
+        </w:rPr>
+        <w:t xml:space="preserve"> cover white line on the safe side when have to</w:t>
       </w:r>
     </w:p>
     <w:p>
@@ -2380,7 +3608,21 @@
         <w:rPr>
           <w:rFonts w:ascii="Cambria" w:hAnsi="Cambria" w:cs="Cambria"/>
         </w:rPr>
-        <w:t xml:space="preserve"> if already stopped before the white stop line behind the previous car turning left, directly turn after the previous cleared its turn with yellow light.  If far behind eh white line, stop again. </w:t>
+        <w:t xml:space="preserve"> </w:t>
+      </w:r>
+      <w:proofErr w:type="gramStart"/>
+      <w:r>
+        <w:rPr>
+          <w:rFonts w:ascii="Cambria" w:hAnsi="Cambria" w:cs="Cambria"/>
+        </w:rPr>
+        <w:t>if</w:t>
+      </w:r>
+      <w:proofErr w:type="gramEnd"/>
+      <w:r>
+        <w:rPr>
+          <w:rFonts w:ascii="Cambria" w:hAnsi="Cambria" w:cs="Cambria"/>
+        </w:rPr>
+        <w:t xml:space="preserve"> already stopped before the white stop line behind the previous car turning left, directly turn after the previous cleared its turn with yellow light.  If far behind eh white line, stop again. </w:t>
       </w:r>
     </w:p>
     <w:p>
@@ -2509,11 +3751,26 @@
           <w:rFonts w:ascii="Cambria" w:hAnsi="Cambria" w:cs="Cambria"/>
         </w:rPr>
       </w:pPr>
-      <w:r>
-        <w:rPr>
-          <w:rFonts w:ascii="Cambria" w:hAnsi="Cambria" w:cs="Cambria"/>
-        </w:rPr>
-        <w:t>wrong way, 56 Ave lang</w:t>
+      <w:proofErr w:type="gramStart"/>
+      <w:r>
+        <w:rPr>
+          <w:rFonts w:ascii="Cambria" w:hAnsi="Cambria" w:cs="Cambria"/>
+        </w:rPr>
+        <w:t>wrong</w:t>
+      </w:r>
+      <w:proofErr w:type="gramEnd"/>
+      <w:r>
+        <w:rPr>
+          <w:rFonts w:ascii="Cambria" w:hAnsi="Cambria" w:cs="Cambria"/>
+        </w:rPr>
+        <w:t xml:space="preserve"> way, 56 Ave </w:t>
+      </w:r>
+      <w:proofErr w:type="spellStart"/>
+      <w:r>
+        <w:rPr>
+          <w:rFonts w:ascii="Cambria" w:hAnsi="Cambria" w:cs="Cambria"/>
+        </w:rPr>
+        <w:t>lang</w:t>
       </w:r>
       <w:r>
         <w:rPr>
@@ -2531,22 +3788,31 @@
         <w:rPr>
           <w:rFonts w:ascii="Cambria" w:hAnsi="Cambria" w:cs="Cambria"/>
         </w:rPr>
-        <w:t xml:space="preserve">y by pass. Turn right or left. Never go into the </w:t>
-      </w:r>
-    </w:p>
-    <w:p>
-      <w:pPr>
-        <w:pStyle w:val="ListParagraph"/>
-        <w:rPr>
-          <w:rFonts w:ascii="Cambria" w:hAnsi="Cambria" w:cs="Cambria"/>
-        </w:rPr>
-      </w:pPr>
+        <w:t>y</w:t>
+      </w:r>
+      <w:proofErr w:type="spellEnd"/>
+      <w:r>
+        <w:rPr>
+          <w:rFonts w:ascii="Cambria" w:hAnsi="Cambria" w:cs="Cambria"/>
+        </w:rPr>
+        <w:t xml:space="preserve"> by pass. Turn right or left. Never go into the </w:t>
+      </w:r>
+    </w:p>
+    <w:p>
+      <w:pPr>
+        <w:pStyle w:val="ListParagraph"/>
+        <w:rPr>
+          <w:rFonts w:ascii="Cambria" w:hAnsi="Cambria" w:cs="Cambria"/>
+        </w:rPr>
+      </w:pPr>
+      <w:proofErr w:type="gramStart"/>
       <w:r>
         <w:rPr>
           <w:rFonts w:ascii="Cambria" w:hAnsi="Cambria" w:cs="Cambria"/>
         </w:rPr>
         <w:t>middle</w:t>
       </w:r>
+      <w:proofErr w:type="gramEnd"/>
     </w:p>
     <w:p>
       <w:pPr>
@@ -2559,11 +3825,19 @@
           <w:rFonts w:ascii="Cambria" w:hAnsi="Cambria" w:cs="Cambria"/>
         </w:rPr>
       </w:pPr>
-      <w:r>
-        <w:rPr>
-          <w:rFonts w:ascii="Cambria" w:hAnsi="Cambria" w:cs="Cambria"/>
-        </w:rPr>
-        <w:t>within 10m toward yellow or red light, stop</w:t>
+      <w:proofErr w:type="gramStart"/>
+      <w:r>
+        <w:rPr>
+          <w:rFonts w:ascii="Cambria" w:hAnsi="Cambria" w:cs="Cambria"/>
+        </w:rPr>
+        <w:t>within</w:t>
+      </w:r>
+      <w:proofErr w:type="gramEnd"/>
+      <w:r>
+        <w:rPr>
+          <w:rFonts w:ascii="Cambria" w:hAnsi="Cambria" w:cs="Cambria"/>
+        </w:rPr>
+        <w:t xml:space="preserve"> 10m toward yellow or red light, stop</w:t>
       </w:r>
     </w:p>
     <w:p>
@@ -2577,47 +3851,85 @@
           <w:rFonts w:ascii="Cambria" w:hAnsi="Cambria" w:cs="Cambria"/>
         </w:rPr>
       </w:pPr>
-      <w:r>
-        <w:rPr>
-          <w:rFonts w:ascii="Cambria" w:hAnsi="Cambria" w:cs="Cambria"/>
-        </w:rPr>
-        <w:t xml:space="preserve">be cautious about right turn lane on 64 Ave turned right into form st at east, </w:t>
-      </w:r>
-    </w:p>
-    <w:p>
-      <w:pPr>
-        <w:pStyle w:val="ListParagraph"/>
-        <w:rPr>
-          <w:rFonts w:ascii="Cambria" w:hAnsi="Cambria" w:cs="Cambria"/>
-        </w:rPr>
-      </w:pPr>
-      <w:r>
-        <w:rPr>
-          <w:rFonts w:ascii="Cambria" w:hAnsi="Cambria" w:cs="Cambria"/>
-        </w:rPr>
-        <w:t>no need to signal when there is no lane, just lane choose</w:t>
-      </w:r>
-    </w:p>
-    <w:p>
-      <w:pPr>
-        <w:pStyle w:val="ListParagraph"/>
-        <w:rPr>
-          <w:rFonts w:ascii="Cambria" w:hAnsi="Cambria" w:cs="Cambria"/>
-        </w:rPr>
-      </w:pPr>
-    </w:p>
-    <w:p>
-      <w:pPr>
-        <w:pStyle w:val="ListParagraph"/>
-        <w:rPr>
-          <w:rFonts w:ascii="Cambria" w:hAnsi="Cambria" w:cs="Cambria"/>
-        </w:rPr>
-      </w:pPr>
-      <w:r>
-        <w:rPr>
-          <w:rFonts w:ascii="Cambria" w:hAnsi="Cambria" w:cs="Cambria"/>
-        </w:rPr>
-        <w:t>when changed during dotted line, must signal</w:t>
+      <w:proofErr w:type="gramStart"/>
+      <w:r>
+        <w:rPr>
+          <w:rFonts w:ascii="Cambria" w:hAnsi="Cambria" w:cs="Cambria"/>
+        </w:rPr>
+        <w:t>be</w:t>
+      </w:r>
+      <w:proofErr w:type="gramEnd"/>
+      <w:r>
+        <w:rPr>
+          <w:rFonts w:ascii="Cambria" w:hAnsi="Cambria" w:cs="Cambria"/>
+        </w:rPr>
+        <w:t xml:space="preserve"> cautious about right turn lane on 64 Ave turned right into form </w:t>
+      </w:r>
+      <w:proofErr w:type="spellStart"/>
+      <w:r>
+        <w:rPr>
+          <w:rFonts w:ascii="Cambria" w:hAnsi="Cambria" w:cs="Cambria"/>
+        </w:rPr>
+        <w:t>st</w:t>
+      </w:r>
+      <w:proofErr w:type="spellEnd"/>
+      <w:r>
+        <w:rPr>
+          <w:rFonts w:ascii="Cambria" w:hAnsi="Cambria" w:cs="Cambria"/>
+        </w:rPr>
+        <w:t xml:space="preserve"> at east, </w:t>
+      </w:r>
+    </w:p>
+    <w:p>
+      <w:pPr>
+        <w:pStyle w:val="ListParagraph"/>
+        <w:rPr>
+          <w:rFonts w:ascii="Cambria" w:hAnsi="Cambria" w:cs="Cambria"/>
+        </w:rPr>
+      </w:pPr>
+      <w:proofErr w:type="gramStart"/>
+      <w:r>
+        <w:rPr>
+          <w:rFonts w:ascii="Cambria" w:hAnsi="Cambria" w:cs="Cambria"/>
+        </w:rPr>
+        <w:t>no</w:t>
+      </w:r>
+      <w:proofErr w:type="gramEnd"/>
+      <w:r>
+        <w:rPr>
+          <w:rFonts w:ascii="Cambria" w:hAnsi="Cambria" w:cs="Cambria"/>
+        </w:rPr>
+        <w:t xml:space="preserve"> need to signal when there is no lane, just lane choose</w:t>
+      </w:r>
+    </w:p>
+    <w:p>
+      <w:pPr>
+        <w:pStyle w:val="ListParagraph"/>
+        <w:rPr>
+          <w:rFonts w:ascii="Cambria" w:hAnsi="Cambria" w:cs="Cambria"/>
+        </w:rPr>
+      </w:pPr>
+    </w:p>
+    <w:p>
+      <w:pPr>
+        <w:pStyle w:val="ListParagraph"/>
+        <w:rPr>
+          <w:rFonts w:ascii="Cambria" w:hAnsi="Cambria" w:cs="Cambria"/>
+        </w:rPr>
+      </w:pPr>
+      <w:proofErr w:type="gramStart"/>
+      <w:r>
+        <w:rPr>
+          <w:rFonts w:ascii="Cambria" w:hAnsi="Cambria" w:cs="Cambria"/>
+        </w:rPr>
+        <w:t>when</w:t>
+      </w:r>
+      <w:proofErr w:type="gramEnd"/>
+      <w:r>
+        <w:rPr>
+          <w:rFonts w:ascii="Cambria" w:hAnsi="Cambria" w:cs="Cambria"/>
+        </w:rPr>
+        <w:t xml:space="preserve"> changed during dotted line, must signal</w:t>
       </w:r>
     </w:p>
     <w:p>
@@ -2631,11 +3943,19 @@
           <w:rFonts w:ascii="Cambria" w:hAnsi="Cambria" w:cs="Cambria"/>
         </w:rPr>
       </w:pPr>
-      <w:r>
-        <w:rPr>
-          <w:rFonts w:ascii="Cambria" w:hAnsi="Cambria" w:cs="Cambria"/>
-        </w:rPr>
-        <w:t>lane not always exactly aligned, align with the road ahead</w:t>
+      <w:proofErr w:type="gramStart"/>
+      <w:r>
+        <w:rPr>
+          <w:rFonts w:ascii="Cambria" w:hAnsi="Cambria" w:cs="Cambria"/>
+        </w:rPr>
+        <w:t>lane</w:t>
+      </w:r>
+      <w:proofErr w:type="gramEnd"/>
+      <w:r>
+        <w:rPr>
+          <w:rFonts w:ascii="Cambria" w:hAnsi="Cambria" w:cs="Cambria"/>
+        </w:rPr>
+        <w:t xml:space="preserve"> not always exactly aligned, align with the road ahead</w:t>
       </w:r>
     </w:p>
     <w:p>
@@ -2649,11 +3969,19 @@
           <w:rFonts w:ascii="Cambria" w:hAnsi="Cambria" w:cs="Cambria"/>
         </w:rPr>
       </w:pPr>
-      <w:r>
-        <w:rPr>
-          <w:rFonts w:ascii="Cambria" w:hAnsi="Cambria" w:cs="Cambria"/>
-        </w:rPr>
-        <w:t>when bus flashing on both sides, route it pass, change lane pass</w:t>
+      <w:proofErr w:type="gramStart"/>
+      <w:r>
+        <w:rPr>
+          <w:rFonts w:ascii="Cambria" w:hAnsi="Cambria" w:cs="Cambria"/>
+        </w:rPr>
+        <w:t>when</w:t>
+      </w:r>
+      <w:proofErr w:type="gramEnd"/>
+      <w:r>
+        <w:rPr>
+          <w:rFonts w:ascii="Cambria" w:hAnsi="Cambria" w:cs="Cambria"/>
+        </w:rPr>
+        <w:t xml:space="preserve"> bus flashing on both sides, route it pass, change lane pass</w:t>
       </w:r>
     </w:p>
     <w:p>
@@ -2667,11 +3995,19 @@
           <w:rFonts w:ascii="Cambria" w:hAnsi="Cambria" w:cs="Cambria"/>
         </w:rPr>
       </w:pPr>
-      <w:r>
-        <w:rPr>
-          <w:rFonts w:ascii="Cambria" w:hAnsi="Cambria" w:cs="Cambria"/>
-        </w:rPr>
-        <w:t>when bus flashes on one side, pull out</w:t>
+      <w:proofErr w:type="gramStart"/>
+      <w:r>
+        <w:rPr>
+          <w:rFonts w:ascii="Cambria" w:hAnsi="Cambria" w:cs="Cambria"/>
+        </w:rPr>
+        <w:t>when</w:t>
+      </w:r>
+      <w:proofErr w:type="gramEnd"/>
+      <w:r>
+        <w:rPr>
+          <w:rFonts w:ascii="Cambria" w:hAnsi="Cambria" w:cs="Cambria"/>
+        </w:rPr>
+        <w:t xml:space="preserve"> bus flashes on one side, pull out</w:t>
       </w:r>
     </w:p>
     <w:p>
@@ -2722,8 +4058,18 @@
         <w:ind w:left="360"/>
       </w:pPr>
       <w:r>
-        <w:t xml:space="preserve">      1 round shikuan light</w:t>
-      </w:r>
+        <w:t xml:space="preserve">      1 round </w:t>
+      </w:r>
+      <w:proofErr w:type="spellStart"/>
+      <w:r>
+        <w:t>shikuan</w:t>
+      </w:r>
+      <w:proofErr w:type="spellEnd"/>
+      <w:r>
+        <w:t xml:space="preserve"> light</w:t>
+      </w:r>
+      <w:bookmarkStart w:id="0" w:name="_GoBack"/>
+      <w:bookmarkEnd w:id="0"/>
     </w:p>
     <w:p>
       <w:pPr>
@@ -2736,12 +4082,19 @@
           <w:rFonts w:ascii="Cambria" w:hAnsi="Cambria" w:cs="Cambria"/>
         </w:rPr>
       </w:pPr>
-      <w:r>
-        <w:rPr>
-          <w:rFonts w:ascii="Cambria" w:hAnsi="Cambria" w:cs="Cambria"/>
-        </w:rPr>
-        <w:lastRenderedPageBreak/>
-        <w:t>first thing always switch, then signal</w:t>
+      <w:proofErr w:type="gramStart"/>
+      <w:r>
+        <w:rPr>
+          <w:rFonts w:ascii="Cambria" w:hAnsi="Cambria" w:cs="Cambria"/>
+        </w:rPr>
+        <w:t>first</w:t>
+      </w:r>
+      <w:proofErr w:type="gramEnd"/>
+      <w:r>
+        <w:rPr>
+          <w:rFonts w:ascii="Cambria" w:hAnsi="Cambria" w:cs="Cambria"/>
+        </w:rPr>
+        <w:t xml:space="preserve"> thing always switch, then signal</w:t>
       </w:r>
     </w:p>
     <w:p>
@@ -2752,11 +4105,33 @@
           <w:numId w:val="8"/>
         </w:numPr>
       </w:pPr>
-      <w:r>
-        <w:rPr>
-          <w:rFonts w:ascii="Cambria" w:hAnsi="Cambria" w:cs="Cambria"/>
-        </w:rPr>
-        <w:t>when operating the swipers, using fingers, hand stay on the steering</w:t>
+      <w:proofErr w:type="gramStart"/>
+      <w:r>
+        <w:rPr>
+          <w:rFonts w:ascii="Cambria" w:hAnsi="Cambria" w:cs="Cambria"/>
+        </w:rPr>
+        <w:t>when</w:t>
+      </w:r>
+      <w:proofErr w:type="gramEnd"/>
+      <w:r>
+        <w:rPr>
+          <w:rFonts w:ascii="Cambria" w:hAnsi="Cambria" w:cs="Cambria"/>
+        </w:rPr>
+        <w:t xml:space="preserve"> operating the </w:t>
+      </w:r>
+      <w:proofErr w:type="spellStart"/>
+      <w:r>
+        <w:rPr>
+          <w:rFonts w:ascii="Cambria" w:hAnsi="Cambria" w:cs="Cambria"/>
+        </w:rPr>
+        <w:t>swipers</w:t>
+      </w:r>
+      <w:proofErr w:type="spellEnd"/>
+      <w:r>
+        <w:rPr>
+          <w:rFonts w:ascii="Cambria" w:hAnsi="Cambria" w:cs="Cambria"/>
+        </w:rPr>
+        <w:t>, using fingers, hand stay on the steering</w:t>
       </w:r>
     </w:p>
     <w:p>
@@ -2800,24 +4175,47 @@
           <w:numId w:val="9"/>
         </w:numPr>
       </w:pPr>
-      <w:r>
-        <w:t>left turn, left 30m, right 60m</w:t>
-      </w:r>
-    </w:p>
-    <w:p>
-      <w:pPr>
-        <w:pStyle w:val="ListParagraph"/>
-      </w:pPr>
-      <w:r>
-        <w:t>right turn, 60m do not rush!!!!!!!!!!!!</w:t>
-      </w:r>
-    </w:p>
-    <w:p>
-      <w:pPr>
-        <w:pStyle w:val="ListParagraph"/>
-      </w:pPr>
-      <w:r>
-        <w:t>turn right out of the testing center, extremely cautious. the car may speed up changing lane</w:t>
+      <w:proofErr w:type="gramStart"/>
+      <w:r>
+        <w:t>left</w:t>
+      </w:r>
+      <w:proofErr w:type="gramEnd"/>
+      <w:r>
+        <w:t xml:space="preserve"> turn, left 30m, right 60m</w:t>
+      </w:r>
+    </w:p>
+    <w:p>
+      <w:pPr>
+        <w:pStyle w:val="ListParagraph"/>
+      </w:pPr>
+      <w:proofErr w:type="gramStart"/>
+      <w:r>
+        <w:t>right</w:t>
+      </w:r>
+      <w:proofErr w:type="gramEnd"/>
+      <w:r>
+        <w:t xml:space="preserve"> turn, 60m do not rush!!!!!!!!!!!!</w:t>
+      </w:r>
+    </w:p>
+    <w:p>
+      <w:pPr>
+        <w:pStyle w:val="ListParagraph"/>
+      </w:pPr>
+      <w:proofErr w:type="gramStart"/>
+      <w:r>
+        <w:t>turn</w:t>
+      </w:r>
+      <w:proofErr w:type="gramEnd"/>
+      <w:r>
+        <w:t xml:space="preserve"> right out of the testing center, extremely cautious. </w:t>
+      </w:r>
+      <w:proofErr w:type="gramStart"/>
+      <w:r>
+        <w:t>the</w:t>
+      </w:r>
+      <w:proofErr w:type="gramEnd"/>
+      <w:r>
+        <w:t xml:space="preserve"> car may speed up changing lane</w:t>
       </w:r>
     </w:p>
     <w:p>
@@ -2834,20 +4232,42 @@
         <w:rPr>
           <w:rFonts w:ascii="Cambria" w:hAnsi="Cambria" w:cs="Cambria"/>
         </w:rPr>
-        <w:t xml:space="preserve">             when turn right, do not stare left only, watch pedestrian on your right too</w:t>
-      </w:r>
-    </w:p>
-    <w:p>
-      <w:pPr>
-        <w:pStyle w:val="ListParagraph"/>
-      </w:pPr>
-    </w:p>
-    <w:p>
-      <w:pPr>
-        <w:pStyle w:val="ListParagraph"/>
-      </w:pPr>
-      <w:r>
-        <w:t>(change lane on hidden drive way is accepted. intersection not allowed)</w:t>
+        <w:t xml:space="preserve">             </w:t>
+      </w:r>
+      <w:proofErr w:type="gramStart"/>
+      <w:r>
+        <w:rPr>
+          <w:rFonts w:ascii="Cambria" w:hAnsi="Cambria" w:cs="Cambria"/>
+        </w:rPr>
+        <w:t>when</w:t>
+      </w:r>
+      <w:proofErr w:type="gramEnd"/>
+      <w:r>
+        <w:rPr>
+          <w:rFonts w:ascii="Cambria" w:hAnsi="Cambria" w:cs="Cambria"/>
+        </w:rPr>
+        <w:t xml:space="preserve"> turn right, do not stare left only, watch pedestrian on your right too</w:t>
+      </w:r>
+    </w:p>
+    <w:p>
+      <w:pPr>
+        <w:pStyle w:val="ListParagraph"/>
+      </w:pPr>
+    </w:p>
+    <w:p>
+      <w:pPr>
+        <w:pStyle w:val="ListParagraph"/>
+      </w:pPr>
+      <w:r>
+        <w:t>(</w:t>
+      </w:r>
+      <w:proofErr w:type="gramStart"/>
+      <w:r>
+        <w:t>change</w:t>
+      </w:r>
+      <w:proofErr w:type="gramEnd"/>
+      <w:r>
+        <w:t xml:space="preserve"> lane on hidden drive way is accepted. intersection not allowed)</w:t>
       </w:r>
     </w:p>
     <w:p/>
@@ -2859,8 +4279,21 @@
           <w:numId w:val="9"/>
         </w:numPr>
       </w:pPr>
-      <w:r>
-        <w:t xml:space="preserve">back to the testing center along 203, when the steer just pass the curb, fast steep right turn, do not stop in the middle, add a little gas gently, opposite car should yield, because many cars wait behind, if road too busy, have to wait.  so important to finish the whole set smoothly and in time. </w:t>
+      <w:proofErr w:type="gramStart"/>
+      <w:r>
+        <w:t>back</w:t>
+      </w:r>
+      <w:proofErr w:type="gramEnd"/>
+      <w:r>
+        <w:t xml:space="preserve"> to the testing center along 203, when the steer just pass the curb, fast steep right turn, do not stop in the middle, add a little gas gently, opposite car should yield, because many cars wait behind, if road too busy, have to wait.  </w:t>
+      </w:r>
+      <w:proofErr w:type="gramStart"/>
+      <w:r>
+        <w:t>so</w:t>
+      </w:r>
+      <w:proofErr w:type="gramEnd"/>
+      <w:r>
+        <w:t xml:space="preserve"> important to finish the whole set smoothly and in time. </w:t>
       </w:r>
     </w:p>
     <w:p>
@@ -2876,11 +4309,32 @@
           <w:numId w:val="9"/>
         </w:numPr>
       </w:pPr>
-      <w:r>
-        <w:t>back from</w:t>
-      </w:r>
-      <w:r>
-        <w:t xml:space="preserve"> logan, turn left to 203 st, the</w:t>
+      <w:proofErr w:type="gramStart"/>
+      <w:r>
+        <w:t>back</w:t>
+      </w:r>
+      <w:proofErr w:type="gramEnd"/>
+      <w:r>
+        <w:t xml:space="preserve"> from</w:t>
+      </w:r>
+      <w:r>
+        <w:t xml:space="preserve"> </w:t>
+      </w:r>
+      <w:proofErr w:type="spellStart"/>
+      <w:r>
+        <w:t>logan</w:t>
+      </w:r>
+      <w:proofErr w:type="spellEnd"/>
+      <w:r>
+        <w:t xml:space="preserve">, turn left to 203 </w:t>
+      </w:r>
+      <w:proofErr w:type="spellStart"/>
+      <w:r>
+        <w:t>st</w:t>
+      </w:r>
+      <w:proofErr w:type="spellEnd"/>
+      <w:r>
+        <w:t>, the</w:t>
       </w:r>
       <w:r>
         <w:t>n speed up to change to the right lane, then signal right, swift constant firm brake for a steep right turn back</w:t>
@@ -2900,8 +4354,21 @@
           <w:numId w:val="9"/>
         </w:numPr>
       </w:pPr>
-      <w:r>
-        <w:t xml:space="preserve">when back form 203 street, turn left via 2 way left turn, watch watch. </w:t>
+      <w:proofErr w:type="gramStart"/>
+      <w:r>
+        <w:t>when</w:t>
+      </w:r>
+      <w:proofErr w:type="gramEnd"/>
+      <w:r>
+        <w:t xml:space="preserve"> back form 203 street, turn left via 2 way left turn, watch </w:t>
+      </w:r>
+      <w:proofErr w:type="spellStart"/>
+      <w:r>
+        <w:t>watch</w:t>
+      </w:r>
+      <w:proofErr w:type="spellEnd"/>
+      <w:r>
+        <w:t xml:space="preserve">. </w:t>
       </w:r>
       <w:r>
         <w:t>C</w:t>
@@ -2927,21 +4394,43 @@
         <w:rPr>
           <w:rFonts w:ascii="Cambria" w:hAnsi="Cambria" w:cs="Cambria"/>
         </w:rPr>
-        <w:t xml:space="preserve"> once into the parking area, slow down, move forward with 10, turn signal along the way, close to the curbs and yellow edges. </w:t>
-      </w:r>
-    </w:p>
-    <w:p>
-      <w:pPr>
-        <w:pStyle w:val="ListParagraph"/>
-        <w:rPr>
-          <w:rFonts w:ascii="Cambria" w:hAnsi="Cambria" w:cs="Cambria"/>
-        </w:rPr>
-      </w:pPr>
-      <w:r>
-        <w:rPr>
-          <w:rFonts w:ascii="Cambria" w:hAnsi="Cambria" w:cs="Cambria"/>
-        </w:rPr>
-        <w:t xml:space="preserve">very slow (close to 0) at the last step ready for </w:t>
+        <w:t xml:space="preserve"> </w:t>
+      </w:r>
+      <w:proofErr w:type="gramStart"/>
+      <w:r>
+        <w:rPr>
+          <w:rFonts w:ascii="Cambria" w:hAnsi="Cambria" w:cs="Cambria"/>
+        </w:rPr>
+        <w:t>once</w:t>
+      </w:r>
+      <w:proofErr w:type="gramEnd"/>
+      <w:r>
+        <w:rPr>
+          <w:rFonts w:ascii="Cambria" w:hAnsi="Cambria" w:cs="Cambria"/>
+        </w:rPr>
+        <w:t xml:space="preserve"> into the parking area, slow down, move forward with 10, turn signal along the way, close to the curbs and yellow edges. </w:t>
+      </w:r>
+    </w:p>
+    <w:p>
+      <w:pPr>
+        <w:pStyle w:val="ListParagraph"/>
+        <w:rPr>
+          <w:rFonts w:ascii="Cambria" w:hAnsi="Cambria" w:cs="Cambria"/>
+        </w:rPr>
+      </w:pPr>
+      <w:proofErr w:type="gramStart"/>
+      <w:r>
+        <w:rPr>
+          <w:rFonts w:ascii="Cambria" w:hAnsi="Cambria" w:cs="Cambria"/>
+        </w:rPr>
+        <w:t>very</w:t>
+      </w:r>
+      <w:proofErr w:type="gramEnd"/>
+      <w:r>
+        <w:rPr>
+          <w:rFonts w:ascii="Cambria" w:hAnsi="Cambria" w:cs="Cambria"/>
+        </w:rPr>
+        <w:t xml:space="preserve"> slow (close to 0) at the last step ready for </w:t>
       </w:r>
       <w:r>
         <w:rPr>
@@ -2969,11 +4458,19 @@
           <w:rFonts w:ascii="Cambria" w:hAnsi="Cambria" w:cs="Cambria"/>
         </w:rPr>
       </w:pPr>
-      <w:r>
-        <w:rPr>
-          <w:rFonts w:ascii="Cambria" w:hAnsi="Cambria" w:cs="Cambria"/>
-        </w:rPr>
-        <w:t>align the corner of t</w:t>
+      <w:proofErr w:type="gramStart"/>
+      <w:r>
+        <w:rPr>
+          <w:rFonts w:ascii="Cambria" w:hAnsi="Cambria" w:cs="Cambria"/>
+        </w:rPr>
+        <w:t>align</w:t>
+      </w:r>
+      <w:proofErr w:type="gramEnd"/>
+      <w:r>
+        <w:rPr>
+          <w:rFonts w:ascii="Cambria" w:hAnsi="Cambria" w:cs="Cambria"/>
+        </w:rPr>
+        <w:t xml:space="preserve"> the corner of t</w:t>
       </w:r>
       <w:r>
         <w:rPr>
@@ -2997,11 +4494,19 @@
           <w:numId w:val="9"/>
         </w:numPr>
       </w:pPr>
-      <w:r>
-        <w:rPr>
-          <w:rFonts w:ascii="Cambria" w:hAnsi="Cambria" w:cs="Cambria"/>
-        </w:rPr>
-        <w:t xml:space="preserve">when heading out, vertical the car to the 203 street. </w:t>
+      <w:proofErr w:type="gramStart"/>
+      <w:r>
+        <w:rPr>
+          <w:rFonts w:ascii="Cambria" w:hAnsi="Cambria" w:cs="Cambria"/>
+        </w:rPr>
+        <w:t>when</w:t>
+      </w:r>
+      <w:proofErr w:type="gramEnd"/>
+      <w:r>
+        <w:rPr>
+          <w:rFonts w:ascii="Cambria" w:hAnsi="Cambria" w:cs="Cambria"/>
+        </w:rPr>
+        <w:t xml:space="preserve"> heading out, vertical the car to the 203 street. </w:t>
       </w:r>
     </w:p>
     <w:p>
@@ -3048,14 +4553,20 @@
           <w:rFonts w:ascii="Cambria" w:hAnsi="Cambria" w:cs="Cambria"/>
         </w:rPr>
       </w:pPr>
-      <w:r>
-        <w:rPr>
-          <w:rFonts w:ascii="Cambria" w:hAnsi="Cambria" w:cs="Cambria"/>
-        </w:rPr>
-        <w:t xml:space="preserve">when it </w:t>
-      </w:r>
-      <w:bookmarkStart w:id="0" w:name="_GoBack"/>
-      <w:bookmarkEnd w:id="0"/>
+      <w:proofErr w:type="gramStart"/>
+      <w:r>
+        <w:rPr>
+          <w:rFonts w:ascii="Cambria" w:hAnsi="Cambria" w:cs="Cambria"/>
+        </w:rPr>
+        <w:t>when</w:t>
+      </w:r>
+      <w:proofErr w:type="gramEnd"/>
+      <w:r>
+        <w:rPr>
+          <w:rFonts w:ascii="Cambria" w:hAnsi="Cambria" w:cs="Cambria"/>
+        </w:rPr>
+        <w:t xml:space="preserve"> it </w:t>
+      </w:r>
       <w:r>
         <w:rPr>
           <w:rFonts w:ascii="Cambria" w:hAnsi="Cambria" w:cs="Cambria"/>
@@ -3090,11 +4601,19 @@
           <w:rFonts w:ascii="Cambria" w:hAnsi="Cambria" w:cs="Cambria"/>
         </w:rPr>
       </w:pPr>
-      <w:r>
-        <w:rPr>
-          <w:rFonts w:ascii="Cambria" w:hAnsi="Cambria" w:cs="Cambria"/>
-        </w:rPr>
-        <w:t xml:space="preserve">then steep turn. </w:t>
+      <w:proofErr w:type="gramStart"/>
+      <w:r>
+        <w:rPr>
+          <w:rFonts w:ascii="Cambria" w:hAnsi="Cambria" w:cs="Cambria"/>
+        </w:rPr>
+        <w:t>then</w:t>
+      </w:r>
+      <w:proofErr w:type="gramEnd"/>
+      <w:r>
+        <w:rPr>
+          <w:rFonts w:ascii="Cambria" w:hAnsi="Cambria" w:cs="Cambria"/>
+        </w:rPr>
+        <w:t xml:space="preserve"> steep turn. </w:t>
       </w:r>
     </w:p>
     <w:p>
@@ -3116,11 +4635,19 @@
           <w:rFonts w:ascii="Cambria" w:hAnsi="Cambria" w:cs="Cambria"/>
         </w:rPr>
       </w:pPr>
-      <w:r>
-        <w:rPr>
-          <w:rFonts w:ascii="Cambria" w:hAnsi="Cambria" w:cs="Cambria"/>
-        </w:rPr>
-        <w:t xml:space="preserve">when reverse backing steering the car parallel to the white line, </w:t>
+      <w:proofErr w:type="gramStart"/>
+      <w:r>
+        <w:rPr>
+          <w:rFonts w:ascii="Cambria" w:hAnsi="Cambria" w:cs="Cambria"/>
+        </w:rPr>
+        <w:t>when</w:t>
+      </w:r>
+      <w:proofErr w:type="gramEnd"/>
+      <w:r>
+        <w:rPr>
+          <w:rFonts w:ascii="Cambria" w:hAnsi="Cambria" w:cs="Cambria"/>
+        </w:rPr>
+        <w:t xml:space="preserve"> reverse backing steering the car parallel to the white line, </w:t>
       </w:r>
       <w:r>
         <w:rPr>
@@ -3136,32 +4663,65 @@
           <w:rFonts w:ascii="Cambria" w:hAnsi="Cambria" w:cs="Cambria"/>
         </w:rPr>
       </w:pPr>
-      <w:r>
-        <w:rPr>
-          <w:rFonts w:ascii="Cambria" w:hAnsi="Cambria" w:cs="Cambria"/>
-        </w:rPr>
-        <w:t xml:space="preserve">small mirror in the right side mirror. </w:t>
-      </w:r>
-      <w:r>
-        <w:rPr>
-          <w:rFonts w:ascii="Cambria" w:hAnsi="Cambria" w:cs="Cambria"/>
-        </w:rPr>
-        <w:t xml:space="preserve">do not be obfuscated by your seat in left. </w:t>
-      </w:r>
-      <w:r>
-        <w:rPr>
-          <w:rFonts w:ascii="Cambria" w:hAnsi="Cambria" w:cs="Cambria"/>
-        </w:rPr>
-        <w:t xml:space="preserve">Slow slow, do not miss the points. </w:t>
-      </w:r>
-    </w:p>
-    <w:p>
-      <w:pPr>
-        <w:pStyle w:val="ListParagraph"/>
-        <w:rPr>
-          <w:rFonts w:ascii="Cambria" w:hAnsi="Cambria" w:cs="Cambria"/>
-        </w:rPr>
-      </w:pPr>
+      <w:proofErr w:type="gramStart"/>
+      <w:r>
+        <w:rPr>
+          <w:rFonts w:ascii="Cambria" w:hAnsi="Cambria" w:cs="Cambria"/>
+        </w:rPr>
+        <w:t>small</w:t>
+      </w:r>
+      <w:proofErr w:type="gramEnd"/>
+      <w:r>
+        <w:rPr>
+          <w:rFonts w:ascii="Cambria" w:hAnsi="Cambria" w:cs="Cambria"/>
+        </w:rPr>
+        <w:t xml:space="preserve"> mirror in the right side mirror. </w:t>
+      </w:r>
+      <w:proofErr w:type="gramStart"/>
+      <w:r>
+        <w:rPr>
+          <w:rFonts w:ascii="Cambria" w:hAnsi="Cambria" w:cs="Cambria"/>
+        </w:rPr>
+        <w:t>do</w:t>
+      </w:r>
+      <w:proofErr w:type="gramEnd"/>
+      <w:r>
+        <w:rPr>
+          <w:rFonts w:ascii="Cambria" w:hAnsi="Cambria" w:cs="Cambria"/>
+        </w:rPr>
+        <w:t xml:space="preserve"> not be obfuscated by your seat in left. </w:t>
+      </w:r>
+      <w:r>
+        <w:rPr>
+          <w:rFonts w:ascii="Cambria" w:hAnsi="Cambria" w:cs="Cambria"/>
+        </w:rPr>
+        <w:t xml:space="preserve">Slow </w:t>
+      </w:r>
+      <w:proofErr w:type="spellStart"/>
+      <w:proofErr w:type="gramStart"/>
+      <w:r>
+        <w:rPr>
+          <w:rFonts w:ascii="Cambria" w:hAnsi="Cambria" w:cs="Cambria"/>
+        </w:rPr>
+        <w:t>slow</w:t>
+      </w:r>
+      <w:proofErr w:type="spellEnd"/>
+      <w:proofErr w:type="gramEnd"/>
+      <w:r>
+        <w:rPr>
+          <w:rFonts w:ascii="Cambria" w:hAnsi="Cambria" w:cs="Cambria"/>
+        </w:rPr>
+        <w:t xml:space="preserve">, do not miss the points. </w:t>
+      </w:r>
+    </w:p>
+    <w:p>
+      <w:pPr>
+        <w:pStyle w:val="ListParagraph"/>
+        <w:rPr>
+          <w:rFonts w:ascii="Cambria" w:hAnsi="Cambria" w:cs="Cambria"/>
+        </w:rPr>
+      </w:pPr>
+      <w:proofErr w:type="gramStart"/>
       <w:r>
         <w:rPr>
           <w:rFonts w:ascii="Cambria" w:hAnsi="Cambria" w:cs="Cambria"/>
@@ -3184,7 +4744,42 @@
         <w:rPr>
           <w:rFonts w:ascii="Cambria" w:hAnsi="Cambria" w:cs="Cambria"/>
         </w:rPr>
-        <w:t xml:space="preserve"> is OK. no need to be straight. only focus on car's straight. </w:t>
+        <w:t xml:space="preserve"> is</w:t>
+      </w:r>
+      <w:proofErr w:type="gramEnd"/>
+      <w:r>
+        <w:rPr>
+          <w:rFonts w:ascii="Cambria" w:hAnsi="Cambria" w:cs="Cambria"/>
+        </w:rPr>
+        <w:t xml:space="preserve"> OK. </w:t>
+      </w:r>
+      <w:proofErr w:type="gramStart"/>
+      <w:r>
+        <w:rPr>
+          <w:rFonts w:ascii="Cambria" w:hAnsi="Cambria" w:cs="Cambria"/>
+        </w:rPr>
+        <w:t>no</w:t>
+      </w:r>
+      <w:proofErr w:type="gramEnd"/>
+      <w:r>
+        <w:rPr>
+          <w:rFonts w:ascii="Cambria" w:hAnsi="Cambria" w:cs="Cambria"/>
+        </w:rPr>
+        <w:t xml:space="preserve"> need to be straight. </w:t>
+      </w:r>
+      <w:proofErr w:type="gramStart"/>
+      <w:r>
+        <w:rPr>
+          <w:rFonts w:ascii="Cambria" w:hAnsi="Cambria" w:cs="Cambria"/>
+        </w:rPr>
+        <w:t>only</w:t>
+      </w:r>
+      <w:proofErr w:type="gramEnd"/>
+      <w:r>
+        <w:rPr>
+          <w:rFonts w:ascii="Cambria" w:hAnsi="Cambria" w:cs="Cambria"/>
+        </w:rPr>
+        <w:t xml:space="preserve"> focus on car's straight. </w:t>
       </w:r>
     </w:p>
     <w:p>
@@ -3195,12 +4790,63 @@
           <w:numId w:val="9"/>
         </w:numPr>
       </w:pPr>
-      <w:r>
-        <w:rPr>
-          <w:rFonts w:ascii="Cambria" w:hAnsi="Cambria" w:cs="Cambria"/>
-        </w:rPr>
-        <w:lastRenderedPageBreak/>
-        <w:t>spacial conception about the road in parking slots, also 2 ways. when turn left. turn to the farthest lane. turn right close turn along the road.</w:t>
+      <w:proofErr w:type="spellStart"/>
+      <w:proofErr w:type="gramStart"/>
+      <w:r>
+        <w:rPr>
+          <w:rFonts w:ascii="Cambria" w:hAnsi="Cambria" w:cs="Cambria"/>
+        </w:rPr>
+        <w:t>spacial</w:t>
+      </w:r>
+      <w:proofErr w:type="spellEnd"/>
+      <w:proofErr w:type="gramEnd"/>
+      <w:r>
+        <w:rPr>
+          <w:rFonts w:ascii="Cambria" w:hAnsi="Cambria" w:cs="Cambria"/>
+        </w:rPr>
+        <w:t xml:space="preserve"> conception about the road in parking slots, also 2 ways. </w:t>
+      </w:r>
+      <w:proofErr w:type="gramStart"/>
+      <w:r>
+        <w:rPr>
+          <w:rFonts w:ascii="Cambria" w:hAnsi="Cambria" w:cs="Cambria"/>
+        </w:rPr>
+        <w:t>when</w:t>
+      </w:r>
+      <w:proofErr w:type="gramEnd"/>
+      <w:r>
+        <w:rPr>
+          <w:rFonts w:ascii="Cambria" w:hAnsi="Cambria" w:cs="Cambria"/>
+        </w:rPr>
+        <w:t xml:space="preserve"> turn left. </w:t>
+      </w:r>
+      <w:proofErr w:type="gramStart"/>
+      <w:r>
+        <w:rPr>
+          <w:rFonts w:ascii="Cambria" w:hAnsi="Cambria" w:cs="Cambria"/>
+        </w:rPr>
+        <w:t>turn</w:t>
+      </w:r>
+      <w:proofErr w:type="gramEnd"/>
+      <w:r>
+        <w:rPr>
+          <w:rFonts w:ascii="Cambria" w:hAnsi="Cambria" w:cs="Cambria"/>
+        </w:rPr>
+        <w:t xml:space="preserve"> to the farthest lane. </w:t>
+      </w:r>
+      <w:proofErr w:type="gramStart"/>
+      <w:r>
+        <w:rPr>
+          <w:rFonts w:ascii="Cambria" w:hAnsi="Cambria" w:cs="Cambria"/>
+        </w:rPr>
+        <w:t>turn</w:t>
+      </w:r>
+      <w:proofErr w:type="gramEnd"/>
+      <w:r>
+        <w:rPr>
+          <w:rFonts w:ascii="Cambria" w:hAnsi="Cambria" w:cs="Cambria"/>
+        </w:rPr>
+        <w:t xml:space="preserve"> right close turn along the road.</w:t>
       </w:r>
     </w:p>
     <w:p>
@@ -3217,7 +4863,21 @@
         <w:rPr>
           <w:rFonts w:ascii="Cambria" w:hAnsi="Cambria" w:cs="Cambria"/>
         </w:rPr>
-        <w:t xml:space="preserve">      9.    ending operations:</w:t>
+        <w:t xml:space="preserve">      9.    </w:t>
+      </w:r>
+      <w:proofErr w:type="gramStart"/>
+      <w:r>
+        <w:rPr>
+          <w:rFonts w:ascii="Cambria" w:hAnsi="Cambria" w:cs="Cambria"/>
+        </w:rPr>
+        <w:t>ending</w:t>
+      </w:r>
+      <w:proofErr w:type="gramEnd"/>
+      <w:r>
+        <w:rPr>
+          <w:rFonts w:ascii="Cambria" w:hAnsi="Cambria" w:cs="Cambria"/>
+        </w:rPr>
+        <w:t xml:space="preserve"> operations:</w:t>
       </w:r>
     </w:p>
     <w:p>
@@ -3234,43 +4894,73 @@
         <w:rPr>
           <w:rFonts w:ascii="Cambria" w:hAnsi="Cambria" w:cs="Cambria"/>
         </w:rPr>
-        <w:t xml:space="preserve">              steering, switch, last is hand brake</w:t>
-      </w:r>
-    </w:p>
-    <w:p>
-      <w:pPr>
-        <w:pStyle w:val="ListParagraph"/>
-        <w:rPr>
-          <w:rFonts w:ascii="Cambria" w:hAnsi="Cambria" w:cs="Cambria"/>
-        </w:rPr>
-      </w:pPr>
-      <w:r>
-        <w:rPr>
-          <w:rFonts w:ascii="Cambria" w:hAnsi="Cambria" w:cs="Cambria"/>
-        </w:rPr>
-        <w:t>open the door, leaving the car, observe if there are incoming cars, any potential danger, use the other hand to open the door</w:t>
-      </w:r>
-    </w:p>
-    <w:p>
-      <w:pPr>
-        <w:pStyle w:val="ListParagraph"/>
-        <w:rPr>
-          <w:rFonts w:ascii="Cambria" w:hAnsi="Cambria" w:cs="Cambria"/>
-        </w:rPr>
-      </w:pPr>
-    </w:p>
-    <w:p>
-      <w:pPr>
-        <w:pStyle w:val="ListParagraph"/>
-        <w:rPr>
-          <w:rFonts w:ascii="Cambria" w:hAnsi="Cambria" w:cs="Cambria"/>
-        </w:rPr>
-      </w:pPr>
-      <w:r>
-        <w:rPr>
-          <w:rFonts w:ascii="Cambria" w:hAnsi="Cambria" w:cs="Cambria"/>
-        </w:rPr>
-        <w:t>never leave the door carefree</w:t>
+        <w:t xml:space="preserve">              </w:t>
+      </w:r>
+      <w:proofErr w:type="gramStart"/>
+      <w:r>
+        <w:rPr>
+          <w:rFonts w:ascii="Cambria" w:hAnsi="Cambria" w:cs="Cambria"/>
+        </w:rPr>
+        <w:t>steering</w:t>
+      </w:r>
+      <w:proofErr w:type="gramEnd"/>
+      <w:r>
+        <w:rPr>
+          <w:rFonts w:ascii="Cambria" w:hAnsi="Cambria" w:cs="Cambria"/>
+        </w:rPr>
+        <w:t>, switch, last is hand brake</w:t>
+      </w:r>
+    </w:p>
+    <w:p>
+      <w:pPr>
+        <w:pStyle w:val="ListParagraph"/>
+        <w:rPr>
+          <w:rFonts w:ascii="Cambria" w:hAnsi="Cambria" w:cs="Cambria"/>
+        </w:rPr>
+      </w:pPr>
+      <w:proofErr w:type="gramStart"/>
+      <w:r>
+        <w:rPr>
+          <w:rFonts w:ascii="Cambria" w:hAnsi="Cambria" w:cs="Cambria"/>
+        </w:rPr>
+        <w:t>open</w:t>
+      </w:r>
+      <w:proofErr w:type="gramEnd"/>
+      <w:r>
+        <w:rPr>
+          <w:rFonts w:ascii="Cambria" w:hAnsi="Cambria" w:cs="Cambria"/>
+        </w:rPr>
+        <w:t xml:space="preserve"> the door, leaving the car, observe if there are incoming cars, any potential danger, use the other hand to open the door</w:t>
+      </w:r>
+    </w:p>
+    <w:p>
+      <w:pPr>
+        <w:pStyle w:val="ListParagraph"/>
+        <w:rPr>
+          <w:rFonts w:ascii="Cambria" w:hAnsi="Cambria" w:cs="Cambria"/>
+        </w:rPr>
+      </w:pPr>
+    </w:p>
+    <w:p>
+      <w:pPr>
+        <w:pStyle w:val="ListParagraph"/>
+        <w:rPr>
+          <w:rFonts w:ascii="Cambria" w:hAnsi="Cambria" w:cs="Cambria"/>
+        </w:rPr>
+      </w:pPr>
+      <w:proofErr w:type="gramStart"/>
+      <w:r>
+        <w:rPr>
+          <w:rFonts w:ascii="Cambria" w:hAnsi="Cambria" w:cs="Cambria"/>
+        </w:rPr>
+        <w:t>never</w:t>
+      </w:r>
+      <w:proofErr w:type="gramEnd"/>
+      <w:r>
+        <w:rPr>
+          <w:rFonts w:ascii="Cambria" w:hAnsi="Cambria" w:cs="Cambria"/>
+        </w:rPr>
+        <w:t xml:space="preserve"> leave the door carefree</w:t>
       </w:r>
       <w:r>
         <w:rPr>
@@ -3294,11 +4984,19 @@
           <w:rFonts w:ascii="Cambria" w:hAnsi="Cambria" w:cs="Cambria"/>
         </w:rPr>
       </w:pPr>
-      <w:r>
-        <w:rPr>
-          <w:rFonts w:ascii="Cambria" w:hAnsi="Cambria" w:cs="Cambria"/>
-        </w:rPr>
-        <w:t xml:space="preserve">whenever it is straight reverse, put the other hand to the backseat of the </w:t>
+      <w:proofErr w:type="gramStart"/>
+      <w:r>
+        <w:rPr>
+          <w:rFonts w:ascii="Cambria" w:hAnsi="Cambria" w:cs="Cambria"/>
+        </w:rPr>
+        <w:t>whenever</w:t>
+      </w:r>
+      <w:proofErr w:type="gramEnd"/>
+      <w:r>
+        <w:rPr>
+          <w:rFonts w:ascii="Cambria" w:hAnsi="Cambria" w:cs="Cambria"/>
+        </w:rPr>
+        <w:t xml:space="preserve"> it is straight reverse, put the other hand to the backseat of the </w:t>
       </w:r>
     </w:p>
     <w:p>
@@ -3312,11 +5010,19 @@
           <w:rFonts w:ascii="Cambria" w:hAnsi="Cambria" w:cs="Cambria"/>
         </w:rPr>
       </w:pPr>
-      <w:r>
-        <w:rPr>
-          <w:rFonts w:ascii="Cambria" w:hAnsi="Cambria" w:cs="Cambria"/>
-        </w:rPr>
-        <w:t>associate driving seat, slow and watch, left right scan from time to time</w:t>
+      <w:proofErr w:type="gramStart"/>
+      <w:r>
+        <w:rPr>
+          <w:rFonts w:ascii="Cambria" w:hAnsi="Cambria" w:cs="Cambria"/>
+        </w:rPr>
+        <w:t>associate</w:t>
+      </w:r>
+      <w:proofErr w:type="gramEnd"/>
+      <w:r>
+        <w:rPr>
+          <w:rFonts w:ascii="Cambria" w:hAnsi="Cambria" w:cs="Cambria"/>
+        </w:rPr>
+        <w:t xml:space="preserve"> driving seat, slow and watch, left right scan from time to time</w:t>
       </w:r>
     </w:p>
     <w:p>
@@ -3334,11 +5040,19 @@
           <w:rFonts w:ascii="Cambria" w:hAnsi="Cambria" w:cs="Cambria"/>
         </w:rPr>
       </w:pPr>
-      <w:r>
-        <w:rPr>
-          <w:rFonts w:ascii="Cambria" w:hAnsi="Cambria" w:cs="Cambria"/>
-        </w:rPr>
-        <w:t xml:space="preserve">when starting out, straight out, when turn right, turn when the steering    </w:t>
+      <w:proofErr w:type="gramStart"/>
+      <w:r>
+        <w:rPr>
+          <w:rFonts w:ascii="Cambria" w:hAnsi="Cambria" w:cs="Cambria"/>
+        </w:rPr>
+        <w:t>when</w:t>
+      </w:r>
+      <w:proofErr w:type="gramEnd"/>
+      <w:r>
+        <w:rPr>
+          <w:rFonts w:ascii="Cambria" w:hAnsi="Cambria" w:cs="Cambria"/>
+        </w:rPr>
+        <w:t xml:space="preserve"> starting out, straight out, when turn right, turn when the steering    </w:t>
       </w:r>
     </w:p>
     <w:p>
@@ -3352,11 +5066,19 @@
           <w:rFonts w:ascii="Cambria" w:hAnsi="Cambria" w:cs="Cambria"/>
         </w:rPr>
       </w:pPr>
-      <w:r>
-        <w:rPr>
-          <w:rFonts w:ascii="Cambria" w:hAnsi="Cambria" w:cs="Cambria"/>
-        </w:rPr>
-        <w:t>aligned to the edge of the right line, when turn left, straight out until the half the car is out</w:t>
+      <w:proofErr w:type="gramStart"/>
+      <w:r>
+        <w:rPr>
+          <w:rFonts w:ascii="Cambria" w:hAnsi="Cambria" w:cs="Cambria"/>
+        </w:rPr>
+        <w:t>aligned</w:t>
+      </w:r>
+      <w:proofErr w:type="gramEnd"/>
+      <w:r>
+        <w:rPr>
+          <w:rFonts w:ascii="Cambria" w:hAnsi="Cambria" w:cs="Cambria"/>
+        </w:rPr>
+        <w:t xml:space="preserve"> to the edge of the right line, when turn left, straight out until the half the car is out</w:t>
       </w:r>
       <w:r>
         <w:rPr>
@@ -3388,11 +5110,19 @@
           <w:rFonts w:ascii="Cambria" w:hAnsi="Cambria" w:cs="Cambria"/>
         </w:rPr>
       </w:pPr>
-      <w:r>
-        <w:rPr>
-          <w:rFonts w:ascii="Cambria" w:hAnsi="Cambria" w:cs="Cambria"/>
-        </w:rPr>
-        <w:t>when heading out reversely left/right, until wheels behind the back of the car or the end of the line</w:t>
+      <w:proofErr w:type="gramStart"/>
+      <w:r>
+        <w:rPr>
+          <w:rFonts w:ascii="Cambria" w:hAnsi="Cambria" w:cs="Cambria"/>
+        </w:rPr>
+        <w:t>when</w:t>
+      </w:r>
+      <w:proofErr w:type="gramEnd"/>
+      <w:r>
+        <w:rPr>
+          <w:rFonts w:ascii="Cambria" w:hAnsi="Cambria" w:cs="Cambria"/>
+        </w:rPr>
+        <w:t xml:space="preserve"> heading out reversely left/right, until wheels behind the back of the car or the end of the line</w:t>
       </w:r>
     </w:p>
     <w:p>
@@ -3410,11 +5140,33 @@
           <w:rFonts w:ascii="Cambria" w:hAnsi="Cambria" w:cs="Cambria"/>
         </w:rPr>
       </w:pPr>
-      <w:r>
-        <w:rPr>
-          <w:rFonts w:ascii="Cambria" w:hAnsi="Cambria" w:cs="Cambria"/>
-        </w:rPr>
-        <w:t>waiting spot in parking area, turned in from logan, wait with car straight before left turn. From 203, right turn, right turn, wait 3 parking slots away</w:t>
+      <w:proofErr w:type="gramStart"/>
+      <w:r>
+        <w:rPr>
+          <w:rFonts w:ascii="Cambria" w:hAnsi="Cambria" w:cs="Cambria"/>
+        </w:rPr>
+        <w:t>waiting</w:t>
+      </w:r>
+      <w:proofErr w:type="gramEnd"/>
+      <w:r>
+        <w:rPr>
+          <w:rFonts w:ascii="Cambria" w:hAnsi="Cambria" w:cs="Cambria"/>
+        </w:rPr>
+        <w:t xml:space="preserve"> spot in parking area, turned in from </w:t>
+      </w:r>
+      <w:proofErr w:type="spellStart"/>
+      <w:r>
+        <w:rPr>
+          <w:rFonts w:ascii="Cambria" w:hAnsi="Cambria" w:cs="Cambria"/>
+        </w:rPr>
+        <w:t>logan</w:t>
+      </w:r>
+      <w:proofErr w:type="spellEnd"/>
+      <w:r>
+        <w:rPr>
+          <w:rFonts w:ascii="Cambria" w:hAnsi="Cambria" w:cs="Cambria"/>
+        </w:rPr>
+        <w:t>, wait with car straight before left turn. From 203, right turn, right turn, wait 3 parking slots away</w:t>
       </w:r>
     </w:p>
     <w:p>
@@ -3432,11 +5184,19 @@
           <w:rFonts w:ascii="Cambria" w:hAnsi="Cambria" w:cs="Cambria"/>
         </w:rPr>
       </w:pPr>
-      <w:r>
-        <w:rPr>
-          <w:rFonts w:ascii="Cambria" w:hAnsi="Cambria" w:cs="Cambria"/>
-        </w:rPr>
-        <w:t>when turning left out from 203, turn left to rightmost, far away from the truck’s parking slots. Not road. Truck’s parking slots. Never block the car right turning in</w:t>
+      <w:proofErr w:type="gramStart"/>
+      <w:r>
+        <w:rPr>
+          <w:rFonts w:ascii="Cambria" w:hAnsi="Cambria" w:cs="Cambria"/>
+        </w:rPr>
+        <w:t>when</w:t>
+      </w:r>
+      <w:proofErr w:type="gramEnd"/>
+      <w:r>
+        <w:rPr>
+          <w:rFonts w:ascii="Cambria" w:hAnsi="Cambria" w:cs="Cambria"/>
+        </w:rPr>
+        <w:t xml:space="preserve"> turning left out from 203, turn left to rightmost, far away from the truck’s parking slots. Not road. Truck’s parking slots. Never block the car right turning in</w:t>
       </w:r>
     </w:p>
     <w:p>
@@ -3458,7 +5218,49 @@
         <w:rPr>
           <w:rFonts w:ascii="Cambria" w:hAnsi="Cambria" w:cs="Cambria"/>
         </w:rPr>
-        <w:t xml:space="preserve"> heading out, back, slow!!!!!!!!!!!!!!!!!!!! Decide to wait. Right before reverse, look behind!!!!!!!!!!!!!!!!!</w:t>
+        <w:t xml:space="preserve"> </w:t>
+      </w:r>
+      <w:proofErr w:type="gramStart"/>
+      <w:r>
+        <w:rPr>
+          <w:rFonts w:ascii="Cambria" w:hAnsi="Cambria" w:cs="Cambria"/>
+        </w:rPr>
+        <w:t>heading</w:t>
+      </w:r>
+      <w:proofErr w:type="gramEnd"/>
+      <w:r>
+        <w:rPr>
+          <w:rFonts w:ascii="Cambria" w:hAnsi="Cambria" w:cs="Cambria"/>
+        </w:rPr>
+        <w:t xml:space="preserve"> out, back, slow!!!!!!!!!!!!!!!!!!!! Decide to wait. </w:t>
+      </w:r>
+      <w:proofErr w:type="gramStart"/>
+      <w:r>
+        <w:rPr>
+          <w:rFonts w:ascii="Cambria" w:hAnsi="Cambria" w:cs="Cambria"/>
+        </w:rPr>
+        <w:t>Right before reverse</w:t>
+      </w:r>
+      <w:proofErr w:type="gramEnd"/>
+      <w:r>
+        <w:rPr>
+          <w:rFonts w:ascii="Cambria" w:hAnsi="Cambria" w:cs="Cambria"/>
+        </w:rPr>
+        <w:t xml:space="preserve">, </w:t>
+      </w:r>
+      <w:proofErr w:type="gramStart"/>
+      <w:r>
+        <w:rPr>
+          <w:rFonts w:ascii="Cambria" w:hAnsi="Cambria" w:cs="Cambria"/>
+        </w:rPr>
+        <w:t>look behind</w:t>
+      </w:r>
+      <w:proofErr w:type="gramEnd"/>
+      <w:r>
+        <w:rPr>
+          <w:rFonts w:ascii="Cambria" w:hAnsi="Cambria" w:cs="Cambria"/>
+        </w:rPr>
+        <w:t>!!!!!!!!!!!!!!!!!</w:t>
       </w:r>
     </w:p>
     <w:p>

</xml_diff>